<commit_message>
Doc: Se finalizo la parte convocatoria y parte del temario en el resumen de la entrevista.
</commit_message>
<xml_diff>
--- a/Inicio/Resumen de Entrevista_Vesta Risk Manager_T-Code_V1.docx
+++ b/Inicio/Resumen de Entrevista_Vesta Risk Manager_T-Code_V1.docx
@@ -830,158 +830,6 @@
     </w:p>
     <w:p>
       <w:pPr>
-        <w:pStyle w:val="PSI-Normal"/>
-        <w:rPr>
-          <w:rFonts w:ascii="Cambria" w:eastAsia="Times New Roman" w:hAnsi="Cambria"/>
-          <w:b/>
-          <w:bCs/>
-          <w:color w:val="4F81BD"/>
-          <w:sz w:val="26"/>
-          <w:szCs w:val="26"/>
-          <w:lang w:eastAsia="es-ES"/>
-        </w:rPr>
-      </w:pPr>
-      <w:r>
-        <w:rPr>
-          <w:rFonts w:ascii="Cambria" w:eastAsia="Times New Roman" w:hAnsi="Cambria"/>
-          <w:b/>
-          <w:bCs/>
-          <w:color w:val="4F81BD"/>
-          <w:sz w:val="26"/>
-          <w:szCs w:val="26"/>
-          <w:lang w:eastAsia="es-ES"/>
-        </w:rPr>
-        <w:lastRenderedPageBreak/>
-        <w:t>Recomendaciones</w:t>
-      </w:r>
-    </w:p>
-    <w:p>
-      <w:pPr>
-        <w:pStyle w:val="PSI-Normal"/>
-        <w:rPr>
-          <w:rFonts w:ascii="Cambria" w:eastAsia="Times New Roman" w:hAnsi="Cambria"/>
-          <w:b/>
-          <w:bCs/>
-          <w:color w:val="4F81BD"/>
-          <w:sz w:val="26"/>
-          <w:szCs w:val="26"/>
-          <w:lang w:eastAsia="es-ES"/>
-        </w:rPr>
-      </w:pPr>
-    </w:p>
-    <w:p>
-      <w:pPr>
-        <w:pStyle w:val="PSI-ComentarioVieta"/>
-      </w:pPr>
-      <w:r>
-        <w:t>No defenderse del entrevistado.</w:t>
-      </w:r>
-    </w:p>
-    <w:p>
-      <w:pPr>
-        <w:pStyle w:val="PSI-ComentarioVieta"/>
-      </w:pPr>
-      <w:r>
-        <w:t>No hacer evaluaciones o juicios negativos de lo que dice el entrevistado.</w:t>
-      </w:r>
-    </w:p>
-    <w:p>
-      <w:pPr>
-        <w:pStyle w:val="PSI-ComentarioVieta"/>
-      </w:pPr>
-      <w:r>
-        <w:t>Evitar el caer en anécdotas y volver a la pregunta sobre las preocupaciones e intereses del</w:t>
-      </w:r>
-      <w:r>
-        <w:t xml:space="preserve"> </w:t>
-      </w:r>
-      <w:r>
-        <w:t>entrevistado.</w:t>
-      </w:r>
-    </w:p>
-    <w:p>
-      <w:pPr>
-        <w:pStyle w:val="PSI-ComentarioVieta"/>
-      </w:pPr>
-      <w:r>
-        <w:t>No hacer ofertas ni promesas de resolución respecto de lo declarado por el entrevistado.</w:t>
-      </w:r>
-    </w:p>
-    <w:p>
-      <w:pPr>
-        <w:pStyle w:val="PSI-ComentarioVieta"/>
-      </w:pPr>
-      <w:r>
-        <w:t>Tome notas durante la entrevista. Además de permitirle contar con apuntes que serán útiles en el</w:t>
-      </w:r>
-      <w:r>
-        <w:t xml:space="preserve"> </w:t>
-      </w:r>
-      <w:r>
-        <w:t>futuro, produce en el entrevistado la evaluación de que están siendo escuchados con seriedad.</w:t>
-      </w:r>
-    </w:p>
-    <w:p>
-      <w:pPr>
-        <w:pStyle w:val="PSI-ComentarioVieta"/>
-      </w:pPr>
-      <w:r>
-        <w:t>Ayuda a producir en el entrevistado un estado de ánimo de confianza.</w:t>
-      </w:r>
-    </w:p>
-    <w:p>
-      <w:pPr>
-        <w:pStyle w:val="PSI-ComentarioVieta"/>
-      </w:pPr>
-      <w:r>
-        <w:t>El papel del entrevistador es ESCUCHAR no estar de acuerdo, en desacuerdo, justificar ni reinterpretar.</w:t>
-      </w:r>
-    </w:p>
-    <w:p>
-      <w:pPr>
-        <w:pStyle w:val="PSI-ComentarioVieta"/>
-      </w:pPr>
-      <w:r>
-        <w:t>Evite hacer resúmenes generales coarta las posibilidades de escuchar y son sólo sus</w:t>
-      </w:r>
-      <w:r>
-        <w:t xml:space="preserve"> </w:t>
-      </w:r>
-      <w:r>
-        <w:t>propias interpretaciones de lo que se habló.</w:t>
-      </w:r>
-    </w:p>
-    <w:p>
-      <w:pPr>
-        <w:pStyle w:val="PSI-ComentarioVieta"/>
-      </w:pPr>
-      <w:r>
-        <w:t>En el trasfondo de la entrevista, el entrevistador debe asumir que el entrevistado es una persona</w:t>
-      </w:r>
-      <w:r>
-        <w:t xml:space="preserve"> </w:t>
-      </w:r>
-      <w:r>
-        <w:t>competente en su dominio de acción. El entrevistador no está para evaluar si el entrevistado</w:t>
-      </w:r>
-      <w:r>
-        <w:t xml:space="preserve"> </w:t>
-      </w:r>
-      <w:r>
-        <w:t>hace su trabajo bien o no.</w:t>
-      </w:r>
-    </w:p>
-    <w:p/>
-    <w:p>
-      <w:pPr>
-        <w:ind w:left="0" w:firstLine="0"/>
-      </w:pPr>
-      <w:r>
-        <w:br w:type="page"/>
-      </w:r>
-    </w:p>
-    <w:p>
-      <w:pPr>
         <w:pStyle w:val="TtulodeTDC"/>
         <w:tabs>
           <w:tab w:val="left" w:pos="5954"/>
@@ -2428,6 +2276,239 @@
     </w:p>
     <w:p>
       <w:pPr>
+        <w:pStyle w:val="PSI-Normal"/>
+      </w:pPr>
+      <w:r>
+        <w:t>Los roles que se identifican en la entrevista fueron:</w:t>
+      </w:r>
+    </w:p>
+    <w:p>
+      <w:pPr>
+        <w:pStyle w:val="PSI-Normal"/>
+        <w:numPr>
+          <w:ilvl w:val="0"/>
+          <w:numId w:val="14"/>
+        </w:numPr>
+      </w:pPr>
+      <w:r>
+        <w:t>Los clientes.</w:t>
+      </w:r>
+    </w:p>
+    <w:p>
+      <w:pPr>
+        <w:pStyle w:val="PSI-Normal"/>
+        <w:numPr>
+          <w:ilvl w:val="0"/>
+          <w:numId w:val="14"/>
+        </w:numPr>
+      </w:pPr>
+      <w:r>
+        <w:t>El entrevistador.</w:t>
+      </w:r>
+    </w:p>
+    <w:p>
+      <w:pPr>
+        <w:pStyle w:val="PSI-Normal"/>
+        <w:numPr>
+          <w:ilvl w:val="0"/>
+          <w:numId w:val="14"/>
+        </w:numPr>
+      </w:pPr>
+      <w:r>
+        <w:t>Los anotadores.</w:t>
+      </w:r>
+    </w:p>
+    <w:p>
+      <w:pPr>
+        <w:pStyle w:val="PSI-Normal"/>
+      </w:pPr>
+    </w:p>
+    <w:p>
+      <w:pPr>
+        <w:pStyle w:val="PSI-Normal"/>
+      </w:pPr>
+      <w:r>
+        <w:t>L</w:t>
+      </w:r>
+      <w:r>
+        <w:t xml:space="preserve">os </w:t>
+      </w:r>
+      <w:r>
+        <w:t>entrevistados</w:t>
+      </w:r>
+      <w:r>
+        <w:t xml:space="preserve"> fueron:</w:t>
+      </w:r>
+    </w:p>
+    <w:p>
+      <w:pPr>
+        <w:pStyle w:val="PSI-Normal"/>
+        <w:numPr>
+          <w:ilvl w:val="0"/>
+          <w:numId w:val="14"/>
+        </w:numPr>
+      </w:pPr>
+      <w:r>
+        <w:t>A</w:t>
+      </w:r>
+      <w:r>
+        <w:t>lbert</w:t>
+      </w:r>
+      <w:r>
+        <w:t xml:space="preserve"> A</w:t>
+      </w:r>
+      <w:r>
+        <w:t>nibal</w:t>
+      </w:r>
+      <w:r>
+        <w:t xml:space="preserve"> O</w:t>
+      </w:r>
+      <w:r>
+        <w:t xml:space="preserve">siris </w:t>
+      </w:r>
+      <w:r>
+        <w:t>S</w:t>
+      </w:r>
+      <w:r>
+        <w:t>ofia.</w:t>
+      </w:r>
+    </w:p>
+    <w:p>
+      <w:pPr>
+        <w:pStyle w:val="PSI-Normal"/>
+        <w:numPr>
+          <w:ilvl w:val="0"/>
+          <w:numId w:val="14"/>
+        </w:numPr>
+      </w:pPr>
+      <w:r>
+        <w:t>K</w:t>
+      </w:r>
+      <w:r>
+        <w:t>arim</w:t>
+      </w:r>
+      <w:r>
+        <w:t xml:space="preserve"> O</w:t>
+      </w:r>
+      <w:r>
+        <w:t>mar</w:t>
+      </w:r>
+      <w:r>
+        <w:t xml:space="preserve"> H</w:t>
+      </w:r>
+      <w:r>
+        <w:t>allar.</w:t>
+      </w:r>
+    </w:p>
+    <w:p>
+      <w:pPr>
+        <w:pStyle w:val="PSI-Normal"/>
+        <w:numPr>
+          <w:ilvl w:val="0"/>
+          <w:numId w:val="14"/>
+        </w:numPr>
+      </w:pPr>
+      <w:r>
+        <w:t>E</w:t>
+      </w:r>
+      <w:r>
+        <w:t>steban</w:t>
+      </w:r>
+      <w:r>
+        <w:t xml:space="preserve"> G</w:t>
+      </w:r>
+      <w:r>
+        <w:t>uillermo</w:t>
+      </w:r>
+      <w:r>
+        <w:t xml:space="preserve"> G</w:t>
+      </w:r>
+      <w:r>
+        <w:t>esto.</w:t>
+      </w:r>
+    </w:p>
+    <w:p>
+      <w:pPr>
+        <w:pStyle w:val="PSI-Normal"/>
+        <w:ind w:left="0" w:firstLine="0"/>
+      </w:pPr>
+      <w:r>
+        <w:lastRenderedPageBreak/>
+        <w:t xml:space="preserve">Los cuales son profesores de la </w:t>
+      </w:r>
+      <w:r>
+        <w:t>materia Laboratorio de Desarrollo de Software en la catedra que se dicta en el año 2024.</w:t>
+      </w:r>
+    </w:p>
+    <w:p>
+      <w:pPr>
+        <w:pStyle w:val="PSI-Normal"/>
+      </w:pPr>
+      <w:r>
+        <w:t>El entrevistador en esta ocasión fue:</w:t>
+      </w:r>
+    </w:p>
+    <w:p>
+      <w:pPr>
+        <w:pStyle w:val="PSI-Normal"/>
+        <w:numPr>
+          <w:ilvl w:val="0"/>
+          <w:numId w:val="14"/>
+        </w:numPr>
+      </w:pPr>
+      <w:r>
+        <w:t>Hugo Frey.</w:t>
+      </w:r>
+    </w:p>
+    <w:p>
+      <w:pPr>
+        <w:pStyle w:val="PSI-Normal"/>
+      </w:pPr>
+      <w:r>
+        <w:t>Los anotadores en esta ocasión fueron:</w:t>
+      </w:r>
+    </w:p>
+    <w:p>
+      <w:pPr>
+        <w:pStyle w:val="PSI-Normal"/>
+        <w:numPr>
+          <w:ilvl w:val="0"/>
+          <w:numId w:val="14"/>
+        </w:numPr>
+      </w:pPr>
+      <w:r>
+        <w:t>Cintia Hernandez.</w:t>
+      </w:r>
+    </w:p>
+    <w:p>
+      <w:pPr>
+        <w:pStyle w:val="PSI-Normal"/>
+        <w:numPr>
+          <w:ilvl w:val="0"/>
+          <w:numId w:val="14"/>
+        </w:numPr>
+      </w:pPr>
+      <w:r>
+        <w:t>Agustín Collareda.</w:t>
+      </w:r>
+    </w:p>
+    <w:p>
+      <w:pPr>
+        <w:pStyle w:val="PSI-Normal"/>
+        <w:ind w:left="0" w:firstLine="0"/>
+      </w:pPr>
+      <w:r>
+        <w:t>Los entrevistador y anotadores son alumnos avanzados de la carrera de Licenciatura en Sistemas de la Universidad Nacional de la Patagonia Austral de la unidad académica de Río Gallegos</w:t>
+      </w:r>
+      <w:r>
+        <w:t xml:space="preserve"> (UNPA UARG)</w:t>
+      </w:r>
+      <w:r>
+        <w:t>.</w:t>
+      </w:r>
+    </w:p>
+    <w:p>
+      <w:pPr>
         <w:pStyle w:val="PSI-Comentario"/>
       </w:pPr>
       <w:r>
@@ -2598,19 +2679,15 @@
     </w:p>
     <w:p>
       <w:pPr>
-        <w:pStyle w:val="PSI-Comentario"/>
-        <w:rPr>
-          <w:lang w:eastAsia="es-ES"/>
-        </w:rPr>
-      </w:pPr>
-      <w:r>
-        <w:t xml:space="preserve">[Fecha de la </w:t>
-      </w:r>
-      <w:r>
-        <w:t>entrevista</w:t>
-      </w:r>
-      <w:r>
-        <w:t>]</w:t>
+        <w:rPr>
+          <w:lang w:eastAsia="es-ES"/>
+        </w:rPr>
+      </w:pPr>
+      <w:r>
+        <w:rPr>
+          <w:lang w:eastAsia="es-ES"/>
+        </w:rPr>
+        <w:t>La entrevista se realizará para el 27/08/24 (27 de agosto de 2024).</w:t>
       </w:r>
     </w:p>
     <w:p>
@@ -2645,19 +2722,15 @@
     </w:p>
     <w:p>
       <w:pPr>
-        <w:pStyle w:val="PSI-Comentario"/>
-        <w:rPr>
-          <w:lang w:eastAsia="es-ES"/>
-        </w:rPr>
-      </w:pPr>
-      <w:r>
-        <w:t xml:space="preserve">[Hora en la cual la </w:t>
-      </w:r>
-      <w:r>
-        <w:t>entrevista</w:t>
-      </w:r>
-      <w:r>
-        <w:t xml:space="preserve"> tuvo lugar]</w:t>
+        <w:rPr>
+          <w:lang w:eastAsia="es-ES"/>
+        </w:rPr>
+      </w:pPr>
+      <w:r>
+        <w:t xml:space="preserve">La entrevista </w:t>
+      </w:r>
+      <w:r>
+        <w:t>tendrá lugar entre las 18:00hs y las 21:00hs.</w:t>
       </w:r>
     </w:p>
     <w:p>
@@ -2691,25 +2764,8 @@
       </w:r>
     </w:p>
     <w:p>
-      <w:pPr>
-        <w:pStyle w:val="PSI-Comentario"/>
-      </w:pPr>
-      <w:r>
-        <w:t xml:space="preserve">[Lugar físico donde se </w:t>
-      </w:r>
-      <w:proofErr w:type="spellStart"/>
-      <w:r>
-        <w:t>realizo</w:t>
-      </w:r>
-      <w:proofErr w:type="spellEnd"/>
-      <w:r>
-        <w:t xml:space="preserve"> la </w:t>
-      </w:r>
-      <w:r>
-        <w:t>entrevista</w:t>
-      </w:r>
-      <w:r>
-        <w:t>]</w:t>
+      <w:r>
+        <w:t>El lugar donde se tendrá la entrevista fue en el aula A7 de la UNPA UARG.</w:t>
       </w:r>
     </w:p>
     <w:p>
@@ -2733,6 +2789,7 @@
         <w:rPr>
           <w:lang w:eastAsia="es-ES"/>
         </w:rPr>
+        <w:lastRenderedPageBreak/>
         <w:t>Temario Propuesto:</w:t>
       </w:r>
       <w:bookmarkEnd w:id="16"/>
@@ -2740,22 +2797,11 @@
     </w:p>
     <w:p>
       <w:pPr>
-        <w:pStyle w:val="PSI-Comentario"/>
-      </w:pPr>
-      <w:r>
-        <w:t xml:space="preserve">[En esta sección del documento se debe realizar una síntesis del temario propuesto por los organizadores de la </w:t>
-      </w:r>
-      <w:r>
-        <w:t>entrevista</w:t>
-      </w:r>
-      <w:r>
-        <w:t>]</w:t>
-      </w:r>
-    </w:p>
-    <w:p>
-      <w:pPr>
-        <w:pStyle w:val="PSI-Comentario"/>
-      </w:pPr>
+        <w:ind w:left="0" w:firstLine="0"/>
+      </w:pPr>
+      <w:r>
+        <w:t>La entrevista tratara sobre una exploración básica sobre los deseos de los entrevistados para el software que se va a realizar sobre la optimización de la gestión de riesgos del PSI.</w:t>
+      </w:r>
     </w:p>
     <w:p>
       <w:pPr>
@@ -2781,25 +2827,25 @@
     </w:p>
     <w:p>
       <w:pPr>
-        <w:pStyle w:val="PSI-Comentario"/>
-      </w:pPr>
-      <w:r>
-        <w:t xml:space="preserve">[En esta sección se </w:t>
-      </w:r>
-      <w:proofErr w:type="gramStart"/>
-      <w:r>
-        <w:t>tratara</w:t>
-      </w:r>
-      <w:proofErr w:type="gramEnd"/>
-      <w:r>
-        <w:t xml:space="preserve"> de definir un claro objetivo por el cual se realiza la entrevista en </w:t>
-      </w:r>
-      <w:r>
-        <w:t>cuestión</w:t>
-      </w:r>
-      <w:r>
-        <w:t>]</w:t>
-      </w:r>
+        <w:ind w:left="0" w:firstLine="0"/>
+        <w:rPr>
+          <w:lang w:eastAsia="es-ES"/>
+        </w:rPr>
+      </w:pPr>
+      <w:r>
+        <w:rPr>
+          <w:lang w:eastAsia="es-ES"/>
+        </w:rPr>
+        <w:t>Los objetivos de la entrevista es tener un mayor entendimiento del problema y los deseos de los entrevistados para el sistema que se va a desarrollar.</w:t>
+      </w:r>
+    </w:p>
+    <w:p>
+      <w:pPr>
+        <w:ind w:left="0" w:firstLine="0"/>
+        <w:rPr>
+          <w:lang w:eastAsia="es-ES"/>
+        </w:rPr>
+      </w:pPr>
     </w:p>
     <w:p>
       <w:pPr>
@@ -2809,14 +2855,6 @@
         </w:rPr>
       </w:pPr>
       <w:bookmarkStart w:id="19" w:name="_Toc231031572"/>
-    </w:p>
-    <w:p>
-      <w:pPr>
-        <w:pStyle w:val="PSI-Ttulo2"/>
-        <w:rPr>
-          <w:lang w:eastAsia="es-ES"/>
-        </w:rPr>
-      </w:pPr>
       <w:bookmarkStart w:id="20" w:name="_Toc257629655"/>
       <w:r>
         <w:rPr>
@@ -2834,26 +2872,140 @@
       </w:r>
     </w:p>
     <w:p>
-      <w:pPr>
-        <w:pStyle w:val="PSI-Comentario"/>
-      </w:pPr>
-      <w:r>
-        <w:t>[Lista</w:t>
-      </w:r>
-      <w:r>
-        <w:t>do</w:t>
-      </w:r>
-      <w:r>
-        <w:t xml:space="preserve"> de todos los participantes de la reunión]</w:t>
-      </w:r>
-    </w:p>
-    <w:p>
-      <w:pPr>
-        <w:pStyle w:val="PSI-Ttulo2"/>
-        <w:rPr>
-          <w:lang w:eastAsia="es-ES"/>
-        </w:rPr>
-      </w:pPr>
+      <w:r>
+        <w:t xml:space="preserve">Los participantes entrevistados son: </w:t>
+      </w:r>
+    </w:p>
+    <w:p>
+      <w:pPr>
+        <w:pStyle w:val="PSI-Normal"/>
+        <w:numPr>
+          <w:ilvl w:val="0"/>
+          <w:numId w:val="14"/>
+        </w:numPr>
+      </w:pPr>
+      <w:r>
+        <w:t>A</w:t>
+      </w:r>
+      <w:r>
+        <w:t>lbert</w:t>
+      </w:r>
+      <w:r>
+        <w:t xml:space="preserve"> A</w:t>
+      </w:r>
+      <w:r>
+        <w:t>nibal</w:t>
+      </w:r>
+      <w:r>
+        <w:t xml:space="preserve"> O</w:t>
+      </w:r>
+      <w:r>
+        <w:t xml:space="preserve">siris </w:t>
+      </w:r>
+      <w:r>
+        <w:t>S</w:t>
+      </w:r>
+      <w:r>
+        <w:t>ofia.</w:t>
+      </w:r>
+    </w:p>
+    <w:p>
+      <w:pPr>
+        <w:pStyle w:val="PSI-Normal"/>
+        <w:numPr>
+          <w:ilvl w:val="0"/>
+          <w:numId w:val="14"/>
+        </w:numPr>
+      </w:pPr>
+      <w:r>
+        <w:t>K</w:t>
+      </w:r>
+      <w:r>
+        <w:t>arim</w:t>
+      </w:r>
+      <w:r>
+        <w:t xml:space="preserve"> O</w:t>
+      </w:r>
+      <w:r>
+        <w:t>mar</w:t>
+      </w:r>
+      <w:r>
+        <w:t xml:space="preserve"> H</w:t>
+      </w:r>
+      <w:r>
+        <w:t>allar.</w:t>
+      </w:r>
+    </w:p>
+    <w:p>
+      <w:pPr>
+        <w:pStyle w:val="PSI-Normal"/>
+        <w:numPr>
+          <w:ilvl w:val="0"/>
+          <w:numId w:val="14"/>
+        </w:numPr>
+      </w:pPr>
+      <w:r>
+        <w:t>E</w:t>
+      </w:r>
+      <w:r>
+        <w:t>steban</w:t>
+      </w:r>
+      <w:r>
+        <w:t xml:space="preserve"> G</w:t>
+      </w:r>
+      <w:r>
+        <w:t>uillermo</w:t>
+      </w:r>
+      <w:r>
+        <w:t xml:space="preserve"> G</w:t>
+      </w:r>
+      <w:r>
+        <w:t>esto.</w:t>
+      </w:r>
+    </w:p>
+    <w:p>
+      <w:pPr>
+        <w:ind w:left="0" w:firstLine="0"/>
+      </w:pPr>
+      <w:r>
+        <w:t>Los participantes entrevistadores son:</w:t>
+      </w:r>
+    </w:p>
+    <w:p>
+      <w:pPr>
+        <w:pStyle w:val="Prrafodelista"/>
+        <w:numPr>
+          <w:ilvl w:val="0"/>
+          <w:numId w:val="14"/>
+        </w:numPr>
+      </w:pPr>
+      <w:r>
+        <w:t>Agustín Collareda.</w:t>
+      </w:r>
+    </w:p>
+    <w:p>
+      <w:pPr>
+        <w:pStyle w:val="Prrafodelista"/>
+        <w:numPr>
+          <w:ilvl w:val="0"/>
+          <w:numId w:val="14"/>
+        </w:numPr>
+      </w:pPr>
+      <w:r>
+        <w:t>Cintia Hernandez.</w:t>
+      </w:r>
+    </w:p>
+    <w:p>
+      <w:pPr>
+        <w:pStyle w:val="Prrafodelista"/>
+        <w:numPr>
+          <w:ilvl w:val="0"/>
+          <w:numId w:val="14"/>
+        </w:numPr>
+      </w:pPr>
+      <w:r>
+        <w:t>Hugo Frey.</w:t>
+      </w:r>
       <w:bookmarkStart w:id="21" w:name="_Toc231031576"/>
     </w:p>
     <w:p>
@@ -3605,44 +3757,8 @@
       <w:rPr>
         <w:lang w:val="es-AR"/>
       </w:rPr>
-      <w:t xml:space="preserve">Hugo Frey, </w:t>
+      <w:t>Hugo Frey, Agustin Collareda y Cintia Hernandez</w:t>
     </w:r>
-    <w:proofErr w:type="spellStart"/>
-    <w:r>
-      <w:rPr>
-        <w:lang w:val="es-AR"/>
-      </w:rPr>
-      <w:t>Agustin</w:t>
-    </w:r>
-    <w:proofErr w:type="spellEnd"/>
-    <w:r>
-      <w:rPr>
-        <w:lang w:val="es-AR"/>
-      </w:rPr>
-      <w:t xml:space="preserve"> </w:t>
-    </w:r>
-    <w:proofErr w:type="spellStart"/>
-    <w:r>
-      <w:rPr>
-        <w:lang w:val="es-AR"/>
-      </w:rPr>
-      <w:t>Collareda</w:t>
-    </w:r>
-    <w:proofErr w:type="spellEnd"/>
-    <w:r>
-      <w:rPr>
-        <w:lang w:val="es-AR"/>
-      </w:rPr>
-      <w:t xml:space="preserve"> y Cintia </w:t>
-    </w:r>
-    <w:proofErr w:type="spellStart"/>
-    <w:r>
-      <w:rPr>
-        <w:lang w:val="es-AR"/>
-      </w:rPr>
-      <w:t>Hernandez</w:t>
-    </w:r>
-    <w:proofErr w:type="spellEnd"/>
   </w:p>
 </w:ftr>
 </file>

</xml_diff>

<commit_message>
Doc: Falta terminar ultima seccion del documento y se añadio un nuevo truco de git
</commit_message>
<xml_diff>
--- a/Inicio/Resumen de Entrevista_Vesta Risk Manager_T-Code_V1.docx
+++ b/Inicio/Resumen de Entrevista_Vesta Risk Manager_T-Code_V1.docx
@@ -361,7 +361,25 @@
           <w:sz w:val="36"/>
           <w:szCs w:val="36"/>
         </w:rPr>
-        <w:t>Vesta Risk Manager</w:t>
+        <w:t xml:space="preserve">Vesta </w:t>
+      </w:r>
+      <w:proofErr w:type="spellStart"/>
+      <w:r>
+        <w:rPr>
+          <w:rFonts w:ascii="Cambria" w:hAnsi="Cambria"/>
+          <w:sz w:val="36"/>
+          <w:szCs w:val="36"/>
+        </w:rPr>
+        <w:t>Risk</w:t>
+      </w:r>
+      <w:proofErr w:type="spellEnd"/>
+      <w:r>
+        <w:rPr>
+          <w:rFonts w:ascii="Cambria" w:hAnsi="Cambria"/>
+          <w:sz w:val="36"/>
+          <w:szCs w:val="36"/>
+        </w:rPr>
+        <w:t xml:space="preserve"> Manager</w:t>
       </w:r>
     </w:p>
     <w:p>
@@ -392,12 +410,20 @@
         <w:rPr>
           <w:lang w:val="es-AR"/>
         </w:rPr>
-        <w:t>T-Code</w:t>
-      </w:r>
+        <w:t>T-</w:t>
+      </w:r>
+      <w:proofErr w:type="spellStart"/>
       <w:r>
         <w:rPr>
           <w:lang w:val="es-AR"/>
         </w:rPr>
+        <w:t>Code</w:t>
+      </w:r>
+      <w:proofErr w:type="spellEnd"/>
+      <w:r>
+        <w:rPr>
+          <w:lang w:val="es-AR"/>
+        </w:rPr>
         <w:t xml:space="preserve"> </w:t>
       </w:r>
       <w:r>
@@ -412,7 +438,23 @@
         <w:pStyle w:val="Sinespaciado"/>
       </w:pPr>
       <w:r>
-        <w:t xml:space="preserve">Hugo Frey, Agustín Collareda, Cintia Hernandez. </w:t>
+        <w:t xml:space="preserve">Hugo Frey, Agustín </w:t>
+      </w:r>
+      <w:proofErr w:type="spellStart"/>
+      <w:r>
+        <w:t>Collareda</w:t>
+      </w:r>
+      <w:proofErr w:type="spellEnd"/>
+      <w:r>
+        <w:t xml:space="preserve">, Cintia </w:t>
+      </w:r>
+      <w:proofErr w:type="spellStart"/>
+      <w:r>
+        <w:t>Hernandez</w:t>
+      </w:r>
+      <w:proofErr w:type="spellEnd"/>
+      <w:r>
+        <w:t xml:space="preserve">. </w:t>
       </w:r>
     </w:p>
     <w:p/>
@@ -2115,7 +2157,21 @@
         <w:rPr>
           <w:lang w:eastAsia="es-ES"/>
         </w:rPr>
-        <w:t>Agustín Collareda.</w:t>
+        <w:t xml:space="preserve">Agustín </w:t>
+      </w:r>
+      <w:proofErr w:type="spellStart"/>
+      <w:r>
+        <w:rPr>
+          <w:lang w:eastAsia="es-ES"/>
+        </w:rPr>
+        <w:t>Collareda</w:t>
+      </w:r>
+      <w:proofErr w:type="spellEnd"/>
+      <w:r>
+        <w:rPr>
+          <w:lang w:eastAsia="es-ES"/>
+        </w:rPr>
+        <w:t>.</w:t>
       </w:r>
     </w:p>
     <w:p>
@@ -2133,7 +2189,21 @@
         <w:rPr>
           <w:lang w:eastAsia="es-ES"/>
         </w:rPr>
-        <w:t>Cintia Hernandez.</w:t>
+        <w:t xml:space="preserve">Cintia </w:t>
+      </w:r>
+      <w:proofErr w:type="spellStart"/>
+      <w:r>
+        <w:rPr>
+          <w:lang w:eastAsia="es-ES"/>
+        </w:rPr>
+        <w:t>Hernandez</w:t>
+      </w:r>
+      <w:proofErr w:type="spellEnd"/>
+      <w:r>
+        <w:rPr>
+          <w:lang w:eastAsia="es-ES"/>
+        </w:rPr>
+        <w:t>.</w:t>
       </w:r>
     </w:p>
     <w:p>
@@ -2321,23 +2391,366 @@
     <w:p>
       <w:pPr>
         <w:pStyle w:val="PSI-Normal"/>
-      </w:pPr>
+        <w:ind w:left="0" w:firstLine="0"/>
+      </w:pPr>
+      <w:r>
+        <w:t xml:space="preserve">Los clientes serán los </w:t>
+      </w:r>
+      <w:r>
+        <w:t xml:space="preserve">profesores de la materia Laboratorio de Desarrollo de Software </w:t>
+      </w:r>
+      <w:r>
+        <w:t>d</w:t>
+      </w:r>
+      <w:r>
+        <w:t>e la catedra que se dicta en el año 2024.</w:t>
+      </w:r>
     </w:p>
     <w:p>
       <w:pPr>
         <w:pStyle w:val="PSI-Normal"/>
-      </w:pPr>
-      <w:r>
-        <w:t>L</w:t>
-      </w:r>
-      <w:r>
-        <w:t xml:space="preserve">os </w:t>
-      </w:r>
-      <w:r>
-        <w:t>entrevistados</w:t>
-      </w:r>
-      <w:r>
-        <w:t xml:space="preserve"> fueron:</w:t>
+        <w:ind w:left="0" w:firstLine="0"/>
+      </w:pPr>
+      <w:r>
+        <w:t xml:space="preserve">Los entrevistador y anotadores </w:t>
+      </w:r>
+      <w:r>
+        <w:t>forma parte del grupo T-</w:t>
+      </w:r>
+      <w:proofErr w:type="spellStart"/>
+      <w:r>
+        <w:t>Code</w:t>
+      </w:r>
+      <w:proofErr w:type="spellEnd"/>
+      <w:r>
+        <w:t xml:space="preserve"> y </w:t>
+      </w:r>
+      <w:r>
+        <w:t>son alumnos avanzados de la carrera de Licenciatura en Sistemas de la Universidad Nacional de la Patagonia Austral de la unidad académica de Río Gallegos</w:t>
+      </w:r>
+      <w:r>
+        <w:t xml:space="preserve"> (UNPA UARG)</w:t>
+      </w:r>
+      <w:r>
+        <w:t>.</w:t>
+      </w:r>
+      <w:bookmarkStart w:id="8" w:name="_Toc231031565"/>
+    </w:p>
+    <w:p>
+      <w:pPr>
+        <w:pStyle w:val="PSI-Ttulo1"/>
+        <w:rPr>
+          <w:lang w:eastAsia="es-ES"/>
+        </w:rPr>
+      </w:pPr>
+      <w:bookmarkStart w:id="9" w:name="_Toc257629649"/>
+    </w:p>
+    <w:p>
+      <w:pPr>
+        <w:pStyle w:val="PSI-Ttulo1"/>
+        <w:rPr>
+          <w:lang w:eastAsia="es-ES"/>
+        </w:rPr>
+      </w:pPr>
+      <w:r>
+        <w:rPr>
+          <w:lang w:eastAsia="es-ES"/>
+        </w:rPr>
+        <w:t>T</w:t>
+      </w:r>
+      <w:bookmarkEnd w:id="8"/>
+      <w:r>
+        <w:rPr>
+          <w:lang w:eastAsia="es-ES"/>
+        </w:rPr>
+        <w:t>emario de la entrevista</w:t>
+      </w:r>
+      <w:bookmarkEnd w:id="9"/>
+    </w:p>
+    <w:p>
+      <w:pPr>
+        <w:pStyle w:val="PSI-Ttulo2"/>
+        <w:rPr>
+          <w:lang w:eastAsia="es-ES"/>
+        </w:rPr>
+      </w:pPr>
+      <w:bookmarkStart w:id="10" w:name="_Toc231031566"/>
+      <w:bookmarkStart w:id="11" w:name="_Toc257629650"/>
+      <w:r>
+        <w:rPr>
+          <w:lang w:eastAsia="es-ES"/>
+        </w:rPr>
+        <w:t>Fecha</w:t>
+      </w:r>
+      <w:r>
+        <w:rPr>
+          <w:lang w:eastAsia="es-ES"/>
+        </w:rPr>
+        <w:t>:</w:t>
+      </w:r>
+      <w:bookmarkEnd w:id="10"/>
+      <w:bookmarkEnd w:id="11"/>
+      <w:r>
+        <w:rPr>
+          <w:lang w:eastAsia="es-ES"/>
+        </w:rPr>
+        <w:tab/>
+      </w:r>
+    </w:p>
+    <w:p>
+      <w:pPr>
+        <w:rPr>
+          <w:lang w:eastAsia="es-ES"/>
+        </w:rPr>
+      </w:pPr>
+      <w:r>
+        <w:rPr>
+          <w:lang w:eastAsia="es-ES"/>
+        </w:rPr>
+        <w:t>La entrevista se realizará para el 27/08/24 (27 de agosto de 2024).</w:t>
+      </w:r>
+    </w:p>
+    <w:p>
+      <w:pPr>
+        <w:pStyle w:val="PSI-Ttulo2"/>
+        <w:rPr>
+          <w:lang w:eastAsia="es-ES"/>
+        </w:rPr>
+      </w:pPr>
+      <w:bookmarkStart w:id="12" w:name="_Toc231031567"/>
+      <w:bookmarkStart w:id="13" w:name="_Toc257629651"/>
+      <w:r>
+        <w:rPr>
+          <w:lang w:eastAsia="es-ES"/>
+        </w:rPr>
+        <w:t>Hora</w:t>
+      </w:r>
+      <w:r>
+        <w:rPr>
+          <w:lang w:eastAsia="es-ES"/>
+        </w:rPr>
+        <w:t>:</w:t>
+      </w:r>
+      <w:bookmarkEnd w:id="12"/>
+      <w:bookmarkEnd w:id="13"/>
+      <w:r>
+        <w:rPr>
+          <w:lang w:eastAsia="es-ES"/>
+        </w:rPr>
+        <w:tab/>
+      </w:r>
+    </w:p>
+    <w:p>
+      <w:pPr>
+        <w:rPr>
+          <w:lang w:eastAsia="es-ES"/>
+        </w:rPr>
+      </w:pPr>
+      <w:r>
+        <w:t xml:space="preserve">La entrevista </w:t>
+      </w:r>
+      <w:r>
+        <w:t>tendrá lugar entre las 18:00hs y las 21:00hs.</w:t>
+      </w:r>
+    </w:p>
+    <w:p>
+      <w:pPr>
+        <w:pStyle w:val="PSI-Ttulo2"/>
+        <w:rPr>
+          <w:lang w:eastAsia="es-ES"/>
+        </w:rPr>
+      </w:pPr>
+      <w:bookmarkStart w:id="14" w:name="_Toc231031568"/>
+      <w:bookmarkStart w:id="15" w:name="_Toc257629652"/>
+      <w:r>
+        <w:rPr>
+          <w:lang w:eastAsia="es-ES"/>
+        </w:rPr>
+        <w:t>Lugar</w:t>
+      </w:r>
+      <w:r>
+        <w:rPr>
+          <w:lang w:eastAsia="es-ES"/>
+        </w:rPr>
+        <w:t>:</w:t>
+      </w:r>
+      <w:bookmarkEnd w:id="14"/>
+      <w:bookmarkEnd w:id="15"/>
+      <w:r>
+        <w:rPr>
+          <w:lang w:eastAsia="es-ES"/>
+        </w:rPr>
+        <w:tab/>
+      </w:r>
+    </w:p>
+    <w:p>
+      <w:r>
+        <w:t xml:space="preserve">El lugar donde se tendrá la entrevista </w:t>
+      </w:r>
+      <w:r>
+        <w:t>será</w:t>
+      </w:r>
+      <w:r>
+        <w:t xml:space="preserve"> el aula A7 de la UNPA UARG.</w:t>
+      </w:r>
+    </w:p>
+    <w:p>
+      <w:pPr>
+        <w:pStyle w:val="PSI-Ttulo2"/>
+        <w:rPr>
+          <w:lang w:eastAsia="es-ES"/>
+        </w:rPr>
+      </w:pPr>
+      <w:bookmarkStart w:id="16" w:name="_Toc231031569"/>
+      <w:bookmarkStart w:id="17" w:name="_Toc257629653"/>
+      <w:r>
+        <w:rPr>
+          <w:lang w:eastAsia="es-ES"/>
+        </w:rPr>
+        <w:t>Temario Propuesto:</w:t>
+      </w:r>
+      <w:bookmarkEnd w:id="16"/>
+      <w:bookmarkEnd w:id="17"/>
+    </w:p>
+    <w:p>
+      <w:pPr>
+        <w:ind w:left="0" w:firstLine="0"/>
+      </w:pPr>
+      <w:r>
+        <w:t xml:space="preserve">Los temas propuestos para la entrevista se pueden dividir en dos partes. </w:t>
+      </w:r>
+    </w:p>
+    <w:p>
+      <w:pPr>
+        <w:ind w:left="0" w:firstLine="0"/>
+      </w:pPr>
+      <w:r>
+        <w:t xml:space="preserve">La primera </w:t>
+      </w:r>
+      <w:r>
+        <w:t xml:space="preserve">parte </w:t>
+      </w:r>
+      <w:r>
+        <w:t xml:space="preserve">consistirá en </w:t>
+      </w:r>
+      <w:r>
+        <w:t xml:space="preserve">preguntas que busquen entender la visión </w:t>
+      </w:r>
+      <w:r>
+        <w:t xml:space="preserve">de los entrevistados </w:t>
+      </w:r>
+      <w:r>
+        <w:t xml:space="preserve">con respecto al sistema </w:t>
+      </w:r>
+      <w:r>
+        <w:t xml:space="preserve">y la segunda parte consistirá en </w:t>
+      </w:r>
+      <w:r>
+        <w:t xml:space="preserve">preguntas </w:t>
+      </w:r>
+      <w:r>
+        <w:t>concreta</w:t>
+      </w:r>
+      <w:r>
+        <w:t>s</w:t>
+      </w:r>
+      <w:r>
+        <w:t xml:space="preserve"> </w:t>
+      </w:r>
+      <w:r>
+        <w:t xml:space="preserve">de </w:t>
+      </w:r>
+      <w:r>
+        <w:t xml:space="preserve">los deseos de los </w:t>
+      </w:r>
+      <w:r>
+        <w:t>clientes</w:t>
+      </w:r>
+      <w:r>
+        <w:t xml:space="preserve"> sobre el sistema.</w:t>
+      </w:r>
+    </w:p>
+    <w:p>
+      <w:pPr>
+        <w:pStyle w:val="PSI-Ttulo2"/>
+        <w:rPr>
+          <w:lang w:eastAsia="es-ES"/>
+        </w:rPr>
+      </w:pPr>
+      <w:bookmarkStart w:id="18" w:name="_Toc257629654"/>
+      <w:r>
+        <w:rPr>
+          <w:lang w:eastAsia="es-ES"/>
+        </w:rPr>
+        <w:t>Objetivos</w:t>
+      </w:r>
+      <w:r>
+        <w:rPr>
+          <w:lang w:eastAsia="es-ES"/>
+        </w:rPr>
+        <w:t>:</w:t>
+      </w:r>
+      <w:bookmarkEnd w:id="18"/>
+    </w:p>
+    <w:p>
+      <w:pPr>
+        <w:ind w:left="0" w:firstLine="0"/>
+      </w:pPr>
+      <w:r>
+        <w:rPr>
+          <w:lang w:eastAsia="es-ES"/>
+        </w:rPr>
+        <w:t xml:space="preserve">Los objetivos de la entrevista es tener un mayor entendimiento del problema y los deseos de los entrevistados para el sistema </w:t>
+      </w:r>
+      <w:r>
+        <w:t xml:space="preserve">de </w:t>
+      </w:r>
+      <w:r>
+        <w:t>optimización de la gestión de riesgos del PSI</w:t>
+      </w:r>
+      <w:r>
+        <w:t xml:space="preserve"> </w:t>
+      </w:r>
+      <w:r>
+        <w:rPr>
+          <w:lang w:eastAsia="es-ES"/>
+        </w:rPr>
+        <w:t>que se va a desarrollar.</w:t>
+      </w:r>
+    </w:p>
+    <w:p>
+      <w:pPr>
+        <w:pStyle w:val="PSI-Ttulo2"/>
+        <w:rPr>
+          <w:lang w:eastAsia="es-ES"/>
+        </w:rPr>
+      </w:pPr>
+      <w:bookmarkStart w:id="19" w:name="_Toc231031572"/>
+      <w:bookmarkStart w:id="20" w:name="_Toc257629655"/>
+      <w:r>
+        <w:rPr>
+          <w:lang w:eastAsia="es-ES"/>
+        </w:rPr>
+        <w:t>Participantes</w:t>
+      </w:r>
+      <w:bookmarkEnd w:id="19"/>
+      <w:bookmarkEnd w:id="20"/>
+      <w:r>
+        <w:rPr>
+          <w:lang w:eastAsia="es-ES"/>
+        </w:rPr>
+        <w:t xml:space="preserve"> </w:t>
+      </w:r>
+    </w:p>
+    <w:p>
+      <w:r>
+        <w:t xml:space="preserve">Los entrevistados </w:t>
+      </w:r>
+      <w:r>
+        <w:t xml:space="preserve">que participaron en la reunión </w:t>
+      </w:r>
+      <w:r>
+        <w:t xml:space="preserve">son: </w:t>
       </w:r>
     </w:p>
     <w:p>
@@ -2355,11 +2768,16 @@
         <w:t>lbert</w:t>
       </w:r>
       <w:r>
-        <w:t xml:space="preserve"> A</w:t>
+        <w:t xml:space="preserve"> </w:t>
+      </w:r>
+      <w:proofErr w:type="spellStart"/>
+      <w:r>
+        <w:t>A</w:t>
       </w:r>
       <w:r>
         <w:t>nibal</w:t>
       </w:r>
+      <w:proofErr w:type="spellEnd"/>
       <w:r>
         <w:t xml:space="preserve"> O</w:t>
       </w:r>
@@ -2429,546 +2847,10 @@
     </w:p>
     <w:p>
       <w:pPr>
-        <w:pStyle w:val="PSI-Normal"/>
         <w:ind w:left="0" w:firstLine="0"/>
       </w:pPr>
       <w:r>
-        <w:lastRenderedPageBreak/>
-        <w:t xml:space="preserve">Los cuales son profesores de la </w:t>
-      </w:r>
-      <w:r>
-        <w:t>materia Laboratorio de Desarrollo de Software en la catedra que se dicta en el año 2024.</w:t>
-      </w:r>
-    </w:p>
-    <w:p>
-      <w:pPr>
-        <w:pStyle w:val="PSI-Normal"/>
-      </w:pPr>
-      <w:r>
-        <w:t>El entrevistador en esta ocasión fue:</w:t>
-      </w:r>
-    </w:p>
-    <w:p>
-      <w:pPr>
-        <w:pStyle w:val="PSI-Normal"/>
-        <w:numPr>
-          <w:ilvl w:val="0"/>
-          <w:numId w:val="14"/>
-        </w:numPr>
-      </w:pPr>
-      <w:r>
-        <w:t>Hugo Frey.</w:t>
-      </w:r>
-    </w:p>
-    <w:p>
-      <w:pPr>
-        <w:pStyle w:val="PSI-Normal"/>
-      </w:pPr>
-      <w:r>
-        <w:t>Los anotadores en esta ocasión fueron:</w:t>
-      </w:r>
-    </w:p>
-    <w:p>
-      <w:pPr>
-        <w:pStyle w:val="PSI-Normal"/>
-        <w:numPr>
-          <w:ilvl w:val="0"/>
-          <w:numId w:val="14"/>
-        </w:numPr>
-      </w:pPr>
-      <w:r>
-        <w:t>Cintia Hernandez.</w:t>
-      </w:r>
-    </w:p>
-    <w:p>
-      <w:pPr>
-        <w:pStyle w:val="PSI-Normal"/>
-        <w:numPr>
-          <w:ilvl w:val="0"/>
-          <w:numId w:val="14"/>
-        </w:numPr>
-      </w:pPr>
-      <w:r>
-        <w:t>Agustín Collareda.</w:t>
-      </w:r>
-    </w:p>
-    <w:p>
-      <w:pPr>
-        <w:pStyle w:val="PSI-Normal"/>
-        <w:ind w:left="0" w:firstLine="0"/>
-      </w:pPr>
-      <w:r>
-        <w:t>Los entrevistador y anotadores son alumnos avanzados de la carrera de Licenciatura en Sistemas de la Universidad Nacional de la Patagonia Austral de la unidad académica de Río Gallegos</w:t>
-      </w:r>
-      <w:r>
-        <w:t xml:space="preserve"> (UNPA UARG)</w:t>
-      </w:r>
-      <w:r>
-        <w:t>.</w:t>
-      </w:r>
-    </w:p>
-    <w:p>
-      <w:pPr>
-        <w:pStyle w:val="PSI-Comentario"/>
-      </w:pPr>
-      <w:r>
-        <w:t>[</w:t>
-      </w:r>
-      <w:r>
-        <w:t>Este es un paso previo a la entrevista propiamente tal, que permite al entrevistador generar una</w:t>
-      </w:r>
-      <w:r>
-        <w:t xml:space="preserve"> </w:t>
-      </w:r>
-      <w:r>
-        <w:t>primera conexión con el entrevistado; es la primera etapa de construcción de confianza.</w:t>
-      </w:r>
-    </w:p>
-    <w:p>
-      <w:pPr>
-        <w:pStyle w:val="PSI-Comentario"/>
-      </w:pPr>
-      <w:r>
-        <w:t>Se declaran:</w:t>
-      </w:r>
-    </w:p>
-    <w:p>
-      <w:pPr>
-        <w:pStyle w:val="PSI-ComentarioVieta"/>
-      </w:pPr>
-      <w:r>
-        <w:rPr>
-          <w:rFonts w:ascii="Symbol" w:hAnsi="Symbol" w:cs="Symbol"/>
-          <w:lang w:val="en-US"/>
-        </w:rPr>
-        <w:t></w:t>
-      </w:r>
-      <w:r>
-        <w:t>Roles y promesas del entrevistado: Si acepta oficiar de Cliente, tendrá que recibir a los</w:t>
-      </w:r>
-      <w:r>
-        <w:t xml:space="preserve"> </w:t>
-      </w:r>
-      <w:r>
-        <w:t>miembros del equipo en al menos 4 o 5 ocasiones y tendrá que estar disponible para recibir un</w:t>
-      </w:r>
-      <w:r>
-        <w:t xml:space="preserve"> </w:t>
-      </w:r>
-      <w:r>
-        <w:t>par de llamadas telefónicas de las autoridades de la cátedra.</w:t>
-      </w:r>
-      <w:r>
-        <w:t xml:space="preserve"> </w:t>
-      </w:r>
-    </w:p>
-    <w:p>
-      <w:pPr>
-        <w:pStyle w:val="PSI-ComentarioVieta"/>
-        <w:rPr>
-          <w:lang w:val="es-ES" w:eastAsia="es-ES"/>
-        </w:rPr>
-      </w:pPr>
-      <w:r>
-        <w:rPr>
-          <w:rFonts w:ascii="Symbol" w:hAnsi="Symbol" w:cs="Symbol"/>
-          <w:lang w:val="en-US"/>
-        </w:rPr>
-        <w:t></w:t>
-      </w:r>
-      <w:r>
-        <w:t xml:space="preserve">Roles y promesas del </w:t>
-      </w:r>
-      <w:r>
-        <w:t>entrevistador</w:t>
-      </w:r>
-      <w:r>
-        <w:t>:</w:t>
-      </w:r>
-      <w:r>
-        <w:t xml:space="preserve"> </w:t>
-      </w:r>
-      <w:r>
-        <w:t>por ejemplo “</w:t>
-      </w:r>
-      <w:r>
-        <w:t>El entrevistador alumno de la Universidad, en su rol de participante de un concurso de proyectos, se compromete a tratar al entrevistado como Cliente del proyecto</w:t>
-      </w:r>
-      <w:r>
-        <w:t>”</w:t>
-      </w:r>
-      <w:r>
-        <w:t>. Es decir que le dará la autoridad para que sean sus criterios los que vayan guiando el desarrollo del proyecto e incluso pueda declarar si el proyecto es exitoso o no</w:t>
-      </w:r>
-      <w:r>
-        <w:t>.</w:t>
-      </w:r>
-      <w:r>
-        <w:t>]</w:t>
-      </w:r>
-    </w:p>
-    <w:p>
-      <w:pPr>
-        <w:pStyle w:val="PSI-Ttulo1"/>
-        <w:rPr>
-          <w:lang w:eastAsia="es-ES"/>
-        </w:rPr>
-      </w:pPr>
-      <w:bookmarkStart w:id="8" w:name="_Toc231031565"/>
-    </w:p>
-    <w:p>
-      <w:pPr>
-        <w:pStyle w:val="PSI-Ttulo1"/>
-        <w:rPr>
-          <w:lang w:eastAsia="es-ES"/>
-        </w:rPr>
-      </w:pPr>
-      <w:bookmarkStart w:id="9" w:name="_Toc257629649"/>
-    </w:p>
-    <w:p>
-      <w:pPr>
-        <w:pStyle w:val="PSI-Ttulo1"/>
-        <w:rPr>
-          <w:lang w:eastAsia="es-ES"/>
-        </w:rPr>
-      </w:pPr>
-      <w:r>
-        <w:rPr>
-          <w:lang w:eastAsia="es-ES"/>
-        </w:rPr>
-        <w:t>T</w:t>
-      </w:r>
-      <w:bookmarkEnd w:id="8"/>
-      <w:r>
-        <w:rPr>
-          <w:lang w:eastAsia="es-ES"/>
-        </w:rPr>
-        <w:t>emario de la entrevista</w:t>
-      </w:r>
-      <w:bookmarkEnd w:id="9"/>
-    </w:p>
-    <w:p>
-      <w:pPr>
-        <w:pStyle w:val="PSI-Ttulo2"/>
-        <w:rPr>
-          <w:lang w:eastAsia="es-ES"/>
-        </w:rPr>
-      </w:pPr>
-      <w:bookmarkStart w:id="10" w:name="_Toc231031566"/>
-      <w:bookmarkStart w:id="11" w:name="_Toc257629650"/>
-      <w:r>
-        <w:rPr>
-          <w:lang w:eastAsia="es-ES"/>
-        </w:rPr>
-        <w:t>Fecha</w:t>
-      </w:r>
-      <w:r>
-        <w:rPr>
-          <w:lang w:eastAsia="es-ES"/>
-        </w:rPr>
-        <w:t>:</w:t>
-      </w:r>
-      <w:bookmarkEnd w:id="10"/>
-      <w:bookmarkEnd w:id="11"/>
-      <w:r>
-        <w:rPr>
-          <w:lang w:eastAsia="es-ES"/>
-        </w:rPr>
-        <w:tab/>
-      </w:r>
-    </w:p>
-    <w:p>
-      <w:pPr>
-        <w:rPr>
-          <w:lang w:eastAsia="es-ES"/>
-        </w:rPr>
-      </w:pPr>
-      <w:r>
-        <w:rPr>
-          <w:lang w:eastAsia="es-ES"/>
-        </w:rPr>
-        <w:t>La entrevista se realizará para el 27/08/24 (27 de agosto de 2024).</w:t>
-      </w:r>
-    </w:p>
-    <w:p>
-      <w:pPr>
-        <w:pStyle w:val="PSI-Ttulo2"/>
-        <w:rPr>
-          <w:lang w:eastAsia="es-ES"/>
-        </w:rPr>
-      </w:pPr>
-      <w:bookmarkStart w:id="12" w:name="_Toc231031567"/>
-      <w:bookmarkStart w:id="13" w:name="_Toc257629651"/>
-      <w:r>
-        <w:rPr>
-          <w:lang w:eastAsia="es-ES"/>
-        </w:rPr>
-        <w:t>Hora</w:t>
-      </w:r>
-      <w:r>
-        <w:rPr>
-          <w:lang w:eastAsia="es-ES"/>
-        </w:rPr>
-        <w:t>:</w:t>
-      </w:r>
-      <w:bookmarkEnd w:id="12"/>
-      <w:bookmarkEnd w:id="13"/>
-      <w:r>
-        <w:rPr>
-          <w:lang w:eastAsia="es-ES"/>
-        </w:rPr>
-        <w:tab/>
-      </w:r>
-    </w:p>
-    <w:p>
-      <w:pPr>
-        <w:rPr>
-          <w:lang w:eastAsia="es-ES"/>
-        </w:rPr>
-      </w:pPr>
-      <w:r>
-        <w:t xml:space="preserve">La entrevista </w:t>
-      </w:r>
-      <w:r>
-        <w:t>tendrá lugar entre las 18:00hs y las 21:00hs.</w:t>
-      </w:r>
-    </w:p>
-    <w:p>
-      <w:pPr>
-        <w:pStyle w:val="PSI-Ttulo2"/>
-        <w:rPr>
-          <w:lang w:eastAsia="es-ES"/>
-        </w:rPr>
-      </w:pPr>
-      <w:bookmarkStart w:id="14" w:name="_Toc231031568"/>
-      <w:bookmarkStart w:id="15" w:name="_Toc257629652"/>
-      <w:r>
-        <w:rPr>
-          <w:lang w:eastAsia="es-ES"/>
-        </w:rPr>
-        <w:t>Lugar</w:t>
-      </w:r>
-      <w:r>
-        <w:rPr>
-          <w:lang w:eastAsia="es-ES"/>
-        </w:rPr>
-        <w:t>:</w:t>
-      </w:r>
-      <w:bookmarkEnd w:id="14"/>
-      <w:bookmarkEnd w:id="15"/>
-      <w:r>
-        <w:rPr>
-          <w:lang w:eastAsia="es-ES"/>
-        </w:rPr>
-        <w:tab/>
-      </w:r>
-    </w:p>
-    <w:p>
-      <w:r>
-        <w:t>El lugar donde se tendrá la entrevista fue en el aula A7 de la UNPA UARG.</w:t>
-      </w:r>
-    </w:p>
-    <w:p>
-      <w:pPr>
-        <w:pStyle w:val="PSI-Comentario"/>
-        <w:rPr>
-          <w:lang w:eastAsia="es-ES"/>
-        </w:rPr>
-      </w:pPr>
-    </w:p>
-    <w:p>
-      <w:pPr>
-        <w:pStyle w:val="PSI-Ttulo2"/>
-        <w:rPr>
-          <w:lang w:eastAsia="es-ES"/>
-        </w:rPr>
-      </w:pPr>
-      <w:bookmarkStart w:id="16" w:name="_Toc231031569"/>
-      <w:bookmarkStart w:id="17" w:name="_Toc257629653"/>
-      <w:r>
-        <w:rPr>
-          <w:lang w:eastAsia="es-ES"/>
-        </w:rPr>
-        <w:lastRenderedPageBreak/>
-        <w:t>Temario Propuesto:</w:t>
-      </w:r>
-      <w:bookmarkEnd w:id="16"/>
-      <w:bookmarkEnd w:id="17"/>
-    </w:p>
-    <w:p>
-      <w:pPr>
-        <w:ind w:left="0" w:firstLine="0"/>
-      </w:pPr>
-      <w:r>
-        <w:t>La entrevista tratara sobre una exploración básica sobre los deseos de los entrevistados para el software que se va a realizar sobre la optimización de la gestión de riesgos del PSI.</w:t>
-      </w:r>
-    </w:p>
-    <w:p>
-      <w:pPr>
-        <w:pStyle w:val="PSI-Ttulo2"/>
-        <w:rPr>
-          <w:lang w:eastAsia="es-ES"/>
-        </w:rPr>
-      </w:pPr>
-      <w:bookmarkStart w:id="18" w:name="_Toc257629654"/>
-      <w:r>
-        <w:rPr>
-          <w:lang w:eastAsia="es-ES"/>
-        </w:rPr>
-        <w:t>Objetivos</w:t>
-      </w:r>
-      <w:r>
-        <w:rPr>
-          <w:lang w:eastAsia="es-ES"/>
-        </w:rPr>
-        <w:t>:</w:t>
-      </w:r>
-      <w:bookmarkEnd w:id="18"/>
-    </w:p>
-    <w:p>
-      <w:pPr>
-        <w:ind w:left="0" w:firstLine="0"/>
-        <w:rPr>
-          <w:lang w:eastAsia="es-ES"/>
-        </w:rPr>
-      </w:pPr>
-      <w:r>
-        <w:rPr>
-          <w:lang w:eastAsia="es-ES"/>
-        </w:rPr>
-        <w:t>Los objetivos de la entrevista es tener un mayor entendimiento del problema y los deseos de los entrevistados para el sistema que se va a desarrollar.</w:t>
-      </w:r>
-    </w:p>
-    <w:p>
-      <w:pPr>
-        <w:ind w:left="0" w:firstLine="0"/>
-        <w:rPr>
-          <w:lang w:eastAsia="es-ES"/>
-        </w:rPr>
-      </w:pPr>
-    </w:p>
-    <w:p>
-      <w:pPr>
-        <w:pStyle w:val="PSI-Ttulo2"/>
-        <w:rPr>
-          <w:lang w:eastAsia="es-ES"/>
-        </w:rPr>
-      </w:pPr>
-      <w:bookmarkStart w:id="19" w:name="_Toc231031572"/>
-      <w:bookmarkStart w:id="20" w:name="_Toc257629655"/>
-      <w:r>
-        <w:rPr>
-          <w:lang w:eastAsia="es-ES"/>
-        </w:rPr>
-        <w:t>Participantes</w:t>
-      </w:r>
-      <w:bookmarkEnd w:id="19"/>
-      <w:bookmarkEnd w:id="20"/>
-      <w:r>
-        <w:rPr>
-          <w:lang w:eastAsia="es-ES"/>
-        </w:rPr>
-        <w:t xml:space="preserve"> </w:t>
-      </w:r>
-    </w:p>
-    <w:p>
-      <w:r>
-        <w:t xml:space="preserve">Los participantes entrevistados son: </w:t>
-      </w:r>
-    </w:p>
-    <w:p>
-      <w:pPr>
-        <w:pStyle w:val="PSI-Normal"/>
-        <w:numPr>
-          <w:ilvl w:val="0"/>
-          <w:numId w:val="14"/>
-        </w:numPr>
-      </w:pPr>
-      <w:r>
-        <w:t>A</w:t>
-      </w:r>
-      <w:r>
-        <w:t>lbert</w:t>
-      </w:r>
-      <w:r>
-        <w:t xml:space="preserve"> A</w:t>
-      </w:r>
-      <w:r>
-        <w:t>nibal</w:t>
-      </w:r>
-      <w:r>
-        <w:t xml:space="preserve"> O</w:t>
-      </w:r>
-      <w:r>
-        <w:t xml:space="preserve">siris </w:t>
-      </w:r>
-      <w:r>
-        <w:t>S</w:t>
-      </w:r>
-      <w:r>
-        <w:t>ofia.</w:t>
-      </w:r>
-    </w:p>
-    <w:p>
-      <w:pPr>
-        <w:pStyle w:val="PSI-Normal"/>
-        <w:numPr>
-          <w:ilvl w:val="0"/>
-          <w:numId w:val="14"/>
-        </w:numPr>
-      </w:pPr>
-      <w:r>
-        <w:t>K</w:t>
-      </w:r>
-      <w:r>
-        <w:t>arim</w:t>
-      </w:r>
-      <w:r>
-        <w:t xml:space="preserve"> O</w:t>
-      </w:r>
-      <w:r>
-        <w:t>mar</w:t>
-      </w:r>
-      <w:r>
-        <w:t xml:space="preserve"> H</w:t>
-      </w:r>
-      <w:r>
-        <w:t>allar.</w:t>
-      </w:r>
-    </w:p>
-    <w:p>
-      <w:pPr>
-        <w:pStyle w:val="PSI-Normal"/>
-        <w:numPr>
-          <w:ilvl w:val="0"/>
-          <w:numId w:val="14"/>
-        </w:numPr>
-      </w:pPr>
-      <w:r>
-        <w:t>E</w:t>
-      </w:r>
-      <w:r>
-        <w:t>steban</w:t>
-      </w:r>
-      <w:r>
-        <w:t xml:space="preserve"> G</w:t>
-      </w:r>
-      <w:r>
-        <w:t>uillermo</w:t>
-      </w:r>
-      <w:r>
-        <w:t xml:space="preserve"> G</w:t>
-      </w:r>
-      <w:r>
-        <w:t>esto.</w:t>
-      </w:r>
-    </w:p>
-    <w:p>
-      <w:pPr>
-        <w:ind w:left="0" w:firstLine="0"/>
-      </w:pPr>
-      <w:r>
-        <w:t>Los participantes entrevistadores son:</w:t>
+        <w:t xml:space="preserve">El participante que actuara bajo el rol de entrevistador es: </w:t>
       </w:r>
     </w:p>
     <w:p>
@@ -2978,9 +2860,27 @@
           <w:ilvl w:val="0"/>
           <w:numId w:val="14"/>
         </w:numPr>
-      </w:pPr>
-      <w:r>
-        <w:t>Agustín Collareda.</w:t>
+        <w:jc w:val="both"/>
+      </w:pPr>
+      <w:r>
+        <w:t>Hugo Frey.</w:t>
+      </w:r>
+    </w:p>
+    <w:p>
+      <w:pPr>
+        <w:ind w:left="0" w:firstLine="0"/>
+      </w:pPr>
+      <w:r>
+        <w:t xml:space="preserve">Los participantes </w:t>
+      </w:r>
+      <w:r>
+        <w:t xml:space="preserve">que </w:t>
+      </w:r>
+      <w:r>
+        <w:t>actuaran bajo el rol de anotadores son</w:t>
+      </w:r>
+      <w:r>
+        <w:t>:</w:t>
       </w:r>
     </w:p>
     <w:p>
@@ -2990,9 +2890,18 @@
           <w:ilvl w:val="0"/>
           <w:numId w:val="14"/>
         </w:numPr>
-      </w:pPr>
-      <w:r>
-        <w:t>Cintia Hernandez.</w:t>
+        <w:jc w:val="both"/>
+      </w:pPr>
+      <w:r>
+        <w:t xml:space="preserve">Agustín </w:t>
+      </w:r>
+      <w:proofErr w:type="spellStart"/>
+      <w:r>
+        <w:t>Collareda</w:t>
+      </w:r>
+      <w:proofErr w:type="spellEnd"/>
+      <w:r>
+        <w:t>.</w:t>
       </w:r>
     </w:p>
     <w:p>
@@ -3002,19 +2911,28 @@
           <w:ilvl w:val="0"/>
           <w:numId w:val="14"/>
         </w:numPr>
-      </w:pPr>
-      <w:r>
-        <w:t>Hugo Frey.</w:t>
-      </w:r>
+        <w:jc w:val="both"/>
+      </w:pPr>
+      <w:r>
+        <w:t xml:space="preserve">Cintia </w:t>
+      </w:r>
+      <w:proofErr w:type="spellStart"/>
+      <w:r>
+        <w:t>Hernandez</w:t>
+      </w:r>
+      <w:proofErr w:type="spellEnd"/>
+      <w:r>
+        <w:t>.</w:t>
+      </w:r>
+    </w:p>
+    <w:p>
+      <w:pPr>
+        <w:pStyle w:val="PSI-Ttulo2"/>
+        <w:rPr>
+          <w:lang w:eastAsia="es-ES"/>
+        </w:rPr>
+      </w:pPr>
       <w:bookmarkStart w:id="21" w:name="_Toc231031576"/>
-    </w:p>
-    <w:p>
-      <w:pPr>
-        <w:pStyle w:val="PSI-Ttulo2"/>
-        <w:rPr>
-          <w:lang w:eastAsia="es-ES"/>
-        </w:rPr>
-      </w:pPr>
       <w:bookmarkStart w:id="22" w:name="_Toc257629656"/>
       <w:r>
         <w:rPr>
@@ -3026,12 +2944,10 @@
       <w:bookmarkEnd w:id="22"/>
     </w:p>
     <w:p>
-      <w:pPr>
-        <w:pStyle w:val="PSI-Comentario"/>
-      </w:pPr>
-      <w:r>
-        <w:t>[Descripción de los temas adicionales y que no estén descriptos en el temario propuesto y que se hayan desarrollado en esta reunión]</w:t>
-      </w:r>
+      <w:r>
+        <w:t>Solo fueron tratados los temas que se plantearon en el temario.</w:t>
+      </w:r>
+      <w:bookmarkStart w:id="23" w:name="_Toc231031577"/>
     </w:p>
     <w:p>
       <w:pPr>
@@ -3040,31 +2956,20 @@
           <w:lang w:eastAsia="es-ES"/>
         </w:rPr>
       </w:pPr>
-      <w:bookmarkStart w:id="23" w:name="_Toc231031577"/>
-    </w:p>
-    <w:p>
-      <w:pPr>
-        <w:pStyle w:val="PSI-Ttulo2"/>
-        <w:rPr>
-          <w:lang w:eastAsia="es-ES"/>
-        </w:rPr>
-      </w:pPr>
       <w:bookmarkStart w:id="24" w:name="_Toc257629657"/>
       <w:r>
         <w:rPr>
           <w:lang w:eastAsia="es-ES"/>
         </w:rPr>
+        <w:lastRenderedPageBreak/>
         <w:t>Observaciones:</w:t>
       </w:r>
       <w:bookmarkEnd w:id="23"/>
       <w:bookmarkEnd w:id="24"/>
     </w:p>
     <w:p>
-      <w:pPr>
-        <w:pStyle w:val="PSI-Comentario"/>
-      </w:pPr>
-      <w:r>
-        <w:t>[Observaciones que no estén contempladas en ninguno de los anteriores ítems]</w:t>
+      <w:r>
+        <w:t xml:space="preserve">No se contempló ninguna observación. </w:t>
       </w:r>
     </w:p>
     <w:p>
@@ -3074,21 +2979,12 @@
           <w:lang w:eastAsia="es-ES"/>
         </w:rPr>
       </w:pPr>
-      <w:bookmarkStart w:id="25" w:name="_Toc231031578"/>
-    </w:p>
-    <w:p>
-      <w:pPr>
-        <w:pStyle w:val="PSI-Ttulo2"/>
-        <w:rPr>
-          <w:lang w:eastAsia="es-ES"/>
-        </w:rPr>
-      </w:pPr>
-      <w:bookmarkStart w:id="26" w:name="_Toc257629658"/>
-      <w:r>
-        <w:rPr>
-          <w:lang w:eastAsia="es-ES"/>
-        </w:rPr>
-        <w:t>Anexos</w:t>
+      <w:bookmarkStart w:id="25" w:name="_Toc257629659"/>
+      <w:r>
+        <w:rPr>
+          <w:lang w:eastAsia="es-ES"/>
+        </w:rPr>
+        <w:t>Citas destacadas</w:t>
       </w:r>
       <w:r>
         <w:rPr>
@@ -3097,53 +2993,6 @@
         <w:t>:</w:t>
       </w:r>
       <w:bookmarkEnd w:id="25"/>
-      <w:bookmarkEnd w:id="26"/>
-    </w:p>
-    <w:p>
-      <w:pPr>
-        <w:pStyle w:val="PSI-Comentario"/>
-      </w:pPr>
-      <w:r>
-        <w:t xml:space="preserve">[En esta sección se </w:t>
-      </w:r>
-      <w:proofErr w:type="gramStart"/>
-      <w:r>
-        <w:t>agregaran</w:t>
-      </w:r>
-      <w:proofErr w:type="gramEnd"/>
-      <w:r>
-        <w:t xml:space="preserve"> todas aquellas cosas que sean de interés para esta reunión]</w:t>
-      </w:r>
-    </w:p>
-    <w:p>
-      <w:pPr>
-        <w:pStyle w:val="PSI-Ttulo2"/>
-        <w:rPr>
-          <w:lang w:eastAsia="es-ES"/>
-        </w:rPr>
-      </w:pPr>
-    </w:p>
-    <w:p>
-      <w:pPr>
-        <w:pStyle w:val="PSI-Ttulo2"/>
-        <w:rPr>
-          <w:lang w:eastAsia="es-ES"/>
-        </w:rPr>
-      </w:pPr>
-      <w:bookmarkStart w:id="27" w:name="_Toc257629659"/>
-      <w:r>
-        <w:rPr>
-          <w:lang w:eastAsia="es-ES"/>
-        </w:rPr>
-        <w:t>Citas destacadas</w:t>
-      </w:r>
-      <w:r>
-        <w:rPr>
-          <w:lang w:eastAsia="es-ES"/>
-        </w:rPr>
-        <w:t>:</w:t>
-      </w:r>
-      <w:bookmarkEnd w:id="27"/>
     </w:p>
     <w:p>
       <w:pPr>
@@ -3365,8 +3214,16 @@
       <w:rPr>
         <w:lang w:val="es-AR"/>
       </w:rPr>
-      <w:t>T-Code</w:t>
+      <w:t>T-</w:t>
     </w:r>
+    <w:proofErr w:type="spellStart"/>
+    <w:r>
+      <w:rPr>
+        <w:lang w:val="es-AR"/>
+      </w:rPr>
+      <w:t>Code</w:t>
+    </w:r>
+    <w:proofErr w:type="spellEnd"/>
     <w:r>
       <w:rPr>
         <w:lang w:val="es-AR"/>
@@ -3757,8 +3614,44 @@
       <w:rPr>
         <w:lang w:val="es-AR"/>
       </w:rPr>
-      <w:t>Hugo Frey, Agustin Collareda y Cintia Hernandez</w:t>
+      <w:t xml:space="preserve">Hugo Frey, </w:t>
     </w:r>
+    <w:proofErr w:type="spellStart"/>
+    <w:r>
+      <w:rPr>
+        <w:lang w:val="es-AR"/>
+      </w:rPr>
+      <w:t>Agustin</w:t>
+    </w:r>
+    <w:proofErr w:type="spellEnd"/>
+    <w:r>
+      <w:rPr>
+        <w:lang w:val="es-AR"/>
+      </w:rPr>
+      <w:t xml:space="preserve"> </w:t>
+    </w:r>
+    <w:proofErr w:type="spellStart"/>
+    <w:r>
+      <w:rPr>
+        <w:lang w:val="es-AR"/>
+      </w:rPr>
+      <w:t>Collareda</w:t>
+    </w:r>
+    <w:proofErr w:type="spellEnd"/>
+    <w:r>
+      <w:rPr>
+        <w:lang w:val="es-AR"/>
+      </w:rPr>
+      <w:t xml:space="preserve"> y Cintia </w:t>
+    </w:r>
+    <w:proofErr w:type="spellStart"/>
+    <w:r>
+      <w:rPr>
+        <w:lang w:val="es-AR"/>
+      </w:rPr>
+      <w:t>Hernandez</w:t>
+    </w:r>
+    <w:proofErr w:type="spellEnd"/>
   </w:p>
 </w:ftr>
 </file>
@@ -4246,7 +4139,23 @@
         <w:rFonts w:ascii="Cambria" w:eastAsia="Times New Roman" w:hAnsi="Cambria"/>
         <w:szCs w:val="36"/>
       </w:rPr>
-      <w:t>Vesta Risk Manager</w:t>
+      <w:t xml:space="preserve">Vesta </w:t>
+    </w:r>
+    <w:proofErr w:type="spellStart"/>
+    <w:r>
+      <w:rPr>
+        <w:rFonts w:ascii="Cambria" w:eastAsia="Times New Roman" w:hAnsi="Cambria"/>
+        <w:szCs w:val="36"/>
+      </w:rPr>
+      <w:t>Risk</w:t>
+    </w:r>
+    <w:proofErr w:type="spellEnd"/>
+    <w:r>
+      <w:rPr>
+        <w:rFonts w:ascii="Cambria" w:eastAsia="Times New Roman" w:hAnsi="Cambria"/>
+        <w:szCs w:val="36"/>
+      </w:rPr>
+      <w:t xml:space="preserve"> Manager</w:t>
     </w:r>
     <w:r>
       <w:rPr>

</xml_diff>

<commit_message>
Doc: Se agrego las citas no textuales de los entrevistados, falta añadir comentarios y modificar la redaccion de algunas citas
</commit_message>
<xml_diff>
--- a/Inicio/Resumen de Entrevista_Vesta Risk Manager_T-Code_V1.docx
+++ b/Inicio/Resumen de Entrevista_Vesta Risk Manager_T-Code_V1.docx
@@ -2703,13 +2703,7 @@
         <w:t xml:space="preserve">Los objetivos de la entrevista es tener un mayor entendimiento del problema y los deseos de los entrevistados para el sistema </w:t>
       </w:r>
       <w:r>
-        <w:t xml:space="preserve">de </w:t>
-      </w:r>
-      <w:r>
-        <w:t>optimización de la gestión de riesgos del PSI</w:t>
-      </w:r>
-      <w:r>
-        <w:t xml:space="preserve"> </w:t>
+        <w:t xml:space="preserve">de optimización de la gestión de riesgos del PSI </w:t>
       </w:r>
       <w:r>
         <w:rPr>
@@ -2789,6 +2783,9 @@
       </w:r>
       <w:r>
         <w:t>ofia.</w:t>
+      </w:r>
+      <w:r>
+        <w:t xml:space="preserve"> </w:t>
       </w:r>
     </w:p>
     <w:p>
@@ -2996,24 +2993,81 @@
     </w:p>
     <w:p>
       <w:pPr>
-        <w:pStyle w:val="PSI-Comentario"/>
-      </w:pPr>
-      <w:r>
-        <w:t xml:space="preserve">[En esta sección se </w:t>
-      </w:r>
-      <w:proofErr w:type="gramStart"/>
-      <w:r>
-        <w:t>agregaran</w:t>
-      </w:r>
-      <w:proofErr w:type="gramEnd"/>
-      <w:r>
-        <w:t xml:space="preserve"> todas las citas hechas por alguno de los participantes de la entrevista que tengan relevancia.]</w:t>
-      </w:r>
-    </w:p>
-    <w:p>
-      <w:pPr>
-        <w:pStyle w:val="PSI-Comentario"/>
-      </w:pPr>
+        <w:ind w:left="0" w:firstLine="0"/>
+      </w:pPr>
+      <w:r>
+        <w:t xml:space="preserve">Todas las citas que se vean a continuación no serán citas textuales ya que no se cuenta con ningún tipo de grabación de la entrevista. </w:t>
+      </w:r>
+    </w:p>
+    <w:p>
+      <w:pPr>
+        <w:ind w:left="0" w:firstLine="0"/>
+      </w:pPr>
+      <w:r>
+        <w:t xml:space="preserve">Para los participantes vamos a utilizar </w:t>
+      </w:r>
+      <w:r>
+        <w:t xml:space="preserve">los siguientes </w:t>
+      </w:r>
+      <w:r>
+        <w:t>acrónimos</w:t>
+      </w:r>
+      <w:r>
+        <w:t>:</w:t>
+      </w:r>
+    </w:p>
+    <w:p>
+      <w:pPr>
+        <w:pStyle w:val="Prrafodelista"/>
+        <w:numPr>
+          <w:ilvl w:val="0"/>
+          <w:numId w:val="14"/>
+        </w:numPr>
+      </w:pPr>
+      <w:r>
+        <w:t xml:space="preserve">OS representa a </w:t>
+      </w:r>
+      <w:r>
+        <w:t xml:space="preserve">Albert </w:t>
+      </w:r>
+      <w:proofErr w:type="spellStart"/>
+      <w:r>
+        <w:t>Anibal</w:t>
+      </w:r>
+      <w:proofErr w:type="spellEnd"/>
+      <w:r>
+        <w:t xml:space="preserve"> Osiris Sofia. </w:t>
+      </w:r>
+    </w:p>
+    <w:p>
+      <w:pPr>
+        <w:pStyle w:val="Prrafodelista"/>
+        <w:numPr>
+          <w:ilvl w:val="0"/>
+          <w:numId w:val="14"/>
+        </w:numPr>
+      </w:pPr>
+      <w:r>
+        <w:t xml:space="preserve">KH representa a </w:t>
+      </w:r>
+      <w:r>
+        <w:t>Karim Omar Hallar.</w:t>
+      </w:r>
+    </w:p>
+    <w:p>
+      <w:pPr>
+        <w:pStyle w:val="Prrafodelista"/>
+        <w:numPr>
+          <w:ilvl w:val="0"/>
+          <w:numId w:val="14"/>
+        </w:numPr>
+      </w:pPr>
+      <w:r>
+        <w:t xml:space="preserve">EG representa a </w:t>
+      </w:r>
+      <w:r>
+        <w:t>Esteban Guillermo Gesto.</w:t>
+      </w:r>
     </w:p>
     <w:tbl>
       <w:tblPr>
@@ -3030,14 +3084,14 @@
         <w:tblLook w:val="04A0" w:firstRow="1" w:lastRow="0" w:firstColumn="1" w:lastColumn="0" w:noHBand="0" w:noVBand="1"/>
       </w:tblPr>
       <w:tblGrid>
-        <w:gridCol w:w="2792"/>
-        <w:gridCol w:w="2793"/>
-        <w:gridCol w:w="2794"/>
+        <w:gridCol w:w="2780"/>
+        <w:gridCol w:w="2808"/>
+        <w:gridCol w:w="2791"/>
       </w:tblGrid>
       <w:tr>
         <w:tc>
           <w:tcPr>
-            <w:tcW w:w="2906" w:type="dxa"/>
+            <w:tcW w:w="2780" w:type="dxa"/>
             <w:shd w:val="pct10" w:color="auto" w:fill="auto"/>
           </w:tcPr>
           <w:p>
@@ -3053,7 +3107,7 @@
         </w:tc>
         <w:tc>
           <w:tcPr>
-            <w:tcW w:w="2907" w:type="dxa"/>
+            <w:tcW w:w="2808" w:type="dxa"/>
             <w:shd w:val="pct10" w:color="auto" w:fill="auto"/>
           </w:tcPr>
           <w:p>
@@ -3069,7 +3123,7 @@
         </w:tc>
         <w:tc>
           <w:tcPr>
-            <w:tcW w:w="2907" w:type="dxa"/>
+            <w:tcW w:w="2791" w:type="dxa"/>
             <w:shd w:val="pct10" w:color="auto" w:fill="auto"/>
           </w:tcPr>
           <w:p>
@@ -3087,51 +3141,578 @@
       <w:tr>
         <w:tc>
           <w:tcPr>
-            <w:tcW w:w="2906" w:type="dxa"/>
+            <w:tcW w:w="2780" w:type="dxa"/>
           </w:tcPr>
           <w:p>
             <w:pPr>
-              <w:pStyle w:val="PSI-ComentarioenTabla"/>
-              <w:spacing w:before="0" w:line="240" w:lineRule="auto"/>
+              <w:jc w:val="both"/>
             </w:pPr>
             <w:r>
-              <w:t>Participante X</w:t>
+              <w:t>OS y EG</w:t>
             </w:r>
           </w:p>
         </w:tc>
         <w:tc>
           <w:tcPr>
-            <w:tcW w:w="2907" w:type="dxa"/>
+            <w:tcW w:w="2808" w:type="dxa"/>
           </w:tcPr>
           <w:p>
             <w:pPr>
-              <w:pStyle w:val="PSI-ComentarioenTabla"/>
-              <w:spacing w:before="0" w:line="240" w:lineRule="auto"/>
+              <w:ind w:left="0" w:firstLine="0"/>
+              <w:jc w:val="both"/>
             </w:pPr>
             <w:r>
-              <w:t xml:space="preserve">“El uso de plantillas favorece mucho al </w:t>
+              <w:t>Se necesita</w:t>
             </w:r>
-            <w:proofErr w:type="gramStart"/>
             <w:r>
-              <w:t>proyecto….</w:t>
+              <w:t xml:space="preserve"> una solución de software que sirva para proyectos de distintas materias de la universidad y para proyectos personales de los alumnos</w:t>
             </w:r>
-            <w:proofErr w:type="gramEnd"/>
             <w:r>
-              <w:t>”</w:t>
+              <w:t>.</w:t>
             </w:r>
           </w:p>
         </w:tc>
         <w:tc>
           <w:tcPr>
-            <w:tcW w:w="2907" w:type="dxa"/>
+            <w:tcW w:w="2791" w:type="dxa"/>
           </w:tcPr>
           <w:p>
             <w:pPr>
-              <w:pStyle w:val="PSI-ComentarioenTabla"/>
-              <w:spacing w:before="0" w:line="240" w:lineRule="auto"/>
+              <w:ind w:left="0" w:firstLine="0"/>
+              <w:jc w:val="both"/>
             </w:pPr>
             <w:r>
-              <w:t xml:space="preserve">Comentario sobre la cita del participante X </w:t>
+              <w:t>Esta cita es importante ya que remarca el alcance que tendrá el proyecto y nos muestra la visión que poseen los entrevistados con respecto al proyecto.</w:t>
+            </w:r>
+          </w:p>
+        </w:tc>
+      </w:tr>
+      <w:tr>
+        <w:tc>
+          <w:tcPr>
+            <w:tcW w:w="2780" w:type="dxa"/>
+          </w:tcPr>
+          <w:p>
+            <w:pPr>
+              <w:jc w:val="both"/>
+            </w:pPr>
+            <w:r>
+              <w:t>EG</w:t>
+            </w:r>
+            <w:r>
+              <w:t xml:space="preserve"> y KH</w:t>
+            </w:r>
+          </w:p>
+        </w:tc>
+        <w:tc>
+          <w:tcPr>
+            <w:tcW w:w="2808" w:type="dxa"/>
+          </w:tcPr>
+          <w:p>
+            <w:pPr>
+              <w:ind w:left="0" w:firstLine="0"/>
+              <w:jc w:val="both"/>
+            </w:pPr>
+            <w:r>
+              <w:t>La definición de los posibles riesgos debe ser uniforme en cuanto a exposición, y debe ser versátil para poder completar la función de riesgos</w:t>
+            </w:r>
+            <w:r>
+              <w:t>.</w:t>
+            </w:r>
+            <w:r>
+              <w:t xml:space="preserve"> Hay que p</w:t>
+            </w:r>
+            <w:r>
+              <w:t xml:space="preserve">ensar cómo </w:t>
+            </w:r>
+            <w:r>
+              <w:t xml:space="preserve">se debe </w:t>
+            </w:r>
+            <w:r>
+              <w:t>representar los riesgos</w:t>
+            </w:r>
+            <w:r>
+              <w:t xml:space="preserve"> para que el significado no sea ambiguo</w:t>
+            </w:r>
+            <w:r>
+              <w:t>.</w:t>
+            </w:r>
+          </w:p>
+        </w:tc>
+        <w:tc>
+          <w:tcPr>
+            <w:tcW w:w="2791" w:type="dxa"/>
+          </w:tcPr>
+          <w:p>
+            <w:pPr>
+              <w:pStyle w:val="PSI-Comentario"/>
+            </w:pPr>
+            <w:r>
+              <w:t>Completar siguiendo el temario o algún criterio propio</w:t>
+            </w:r>
+          </w:p>
+        </w:tc>
+      </w:tr>
+      <w:tr>
+        <w:tc>
+          <w:tcPr>
+            <w:tcW w:w="2780" w:type="dxa"/>
+          </w:tcPr>
+          <w:p>
+            <w:pPr>
+              <w:jc w:val="both"/>
+            </w:pPr>
+            <w:r>
+              <w:t>KH</w:t>
+            </w:r>
+          </w:p>
+        </w:tc>
+        <w:tc>
+          <w:tcPr>
+            <w:tcW w:w="2808" w:type="dxa"/>
+          </w:tcPr>
+          <w:p>
+            <w:pPr>
+              <w:ind w:left="0" w:firstLine="0"/>
+              <w:jc w:val="both"/>
+            </w:pPr>
+            <w:r>
+              <w:t xml:space="preserve">Cuando se cargue un riesgo se debe poder cargar con una definición extra </w:t>
+            </w:r>
+            <w:r>
+              <w:t>para aclarar lo que se quería decir al momento de definirlo</w:t>
+            </w:r>
+            <w:r>
+              <w:t>.</w:t>
+            </w:r>
+          </w:p>
+        </w:tc>
+        <w:tc>
+          <w:tcPr>
+            <w:tcW w:w="2791" w:type="dxa"/>
+          </w:tcPr>
+          <w:p>
+            <w:pPr>
+              <w:pStyle w:val="PSI-Comentario"/>
+            </w:pPr>
+            <w:r>
+              <w:t>Completar siguiendo el temario o algún criterio propio</w:t>
+            </w:r>
+          </w:p>
+        </w:tc>
+      </w:tr>
+      <w:tr>
+        <w:tc>
+          <w:tcPr>
+            <w:tcW w:w="2780" w:type="dxa"/>
+          </w:tcPr>
+          <w:p>
+            <w:pPr>
+              <w:jc w:val="both"/>
+            </w:pPr>
+            <w:r>
+              <w:t>OS, EG y KH</w:t>
+            </w:r>
+          </w:p>
+        </w:tc>
+        <w:tc>
+          <w:tcPr>
+            <w:tcW w:w="2808" w:type="dxa"/>
+          </w:tcPr>
+          <w:p>
+            <w:pPr>
+              <w:ind w:left="0" w:firstLine="0"/>
+              <w:jc w:val="both"/>
+            </w:pPr>
+            <w:r>
+              <w:t>La metodología utilizada será PSI, que es similar al RUP, pero la gestión de riesgos se puede aplicar y es más o menos la misma para cualquier metodología.</w:t>
+            </w:r>
+            <w:r>
+              <w:t xml:space="preserve"> Debe buscar la agilidad y la facilidad de uso para </w:t>
+            </w:r>
+            <w:r>
+              <w:lastRenderedPageBreak/>
+              <w:t>optimizar el proceso que se hace en el PSI.</w:t>
+            </w:r>
+          </w:p>
+        </w:tc>
+        <w:tc>
+          <w:tcPr>
+            <w:tcW w:w="2791" w:type="dxa"/>
+          </w:tcPr>
+          <w:p>
+            <w:pPr>
+              <w:pStyle w:val="PSI-Comentario"/>
+            </w:pPr>
+            <w:r>
+              <w:lastRenderedPageBreak/>
+              <w:t>Completar siguiendo el temario o algún criterio propio</w:t>
+            </w:r>
+          </w:p>
+        </w:tc>
+      </w:tr>
+      <w:tr>
+        <w:tc>
+          <w:tcPr>
+            <w:tcW w:w="2780" w:type="dxa"/>
+          </w:tcPr>
+          <w:p>
+            <w:pPr>
+              <w:jc w:val="both"/>
+            </w:pPr>
+            <w:r>
+              <w:t>EG y KH</w:t>
+            </w:r>
+          </w:p>
+        </w:tc>
+        <w:tc>
+          <w:tcPr>
+            <w:tcW w:w="2808" w:type="dxa"/>
+          </w:tcPr>
+          <w:p>
+            <w:pPr>
+              <w:ind w:left="0" w:firstLine="0"/>
+              <w:jc w:val="both"/>
+            </w:pPr>
+            <w:r>
+              <w:t>Se debe definir de manera concreta que forma van a presentar la distinta información que van recopilando</w:t>
+            </w:r>
+            <w:r>
+              <w:t xml:space="preserve"> en el sistema.</w:t>
+            </w:r>
+          </w:p>
+        </w:tc>
+        <w:tc>
+          <w:tcPr>
+            <w:tcW w:w="2791" w:type="dxa"/>
+          </w:tcPr>
+          <w:p>
+            <w:pPr>
+              <w:pStyle w:val="PSI-Comentario"/>
+            </w:pPr>
+            <w:r>
+              <w:t>Completar siguiendo el temario o algún criterio propio</w:t>
+            </w:r>
+          </w:p>
+        </w:tc>
+      </w:tr>
+      <w:tr>
+        <w:tc>
+          <w:tcPr>
+            <w:tcW w:w="2780" w:type="dxa"/>
+          </w:tcPr>
+          <w:p>
+            <w:pPr>
+              <w:jc w:val="both"/>
+            </w:pPr>
+            <w:r>
+              <w:t>OS, EG y KH</w:t>
+            </w:r>
+          </w:p>
+        </w:tc>
+        <w:tc>
+          <w:tcPr>
+            <w:tcW w:w="2808" w:type="dxa"/>
+          </w:tcPr>
+          <w:p>
+            <w:pPr>
+              <w:ind w:left="0" w:firstLine="0"/>
+              <w:jc w:val="both"/>
+            </w:pPr>
+            <w:r>
+              <w:t>Se debe buscar una forma de presentar como fue evolucionando esta gestión de riesgo a medida que avanzaba las iteraciones del proyecto. S</w:t>
+            </w:r>
+            <w:r>
+              <w:t>umando las evaluaciones que se hagan</w:t>
+            </w:r>
+            <w:r>
+              <w:t xml:space="preserve"> durante estas etapas</w:t>
+            </w:r>
+          </w:p>
+        </w:tc>
+        <w:tc>
+          <w:tcPr>
+            <w:tcW w:w="2791" w:type="dxa"/>
+          </w:tcPr>
+          <w:p>
+            <w:pPr>
+              <w:pStyle w:val="PSI-Comentario"/>
+            </w:pPr>
+            <w:r>
+              <w:t>Completar siguiendo el temario o algún criterio propio</w:t>
+            </w:r>
+          </w:p>
+        </w:tc>
+      </w:tr>
+      <w:tr>
+        <w:tc>
+          <w:tcPr>
+            <w:tcW w:w="2780" w:type="dxa"/>
+          </w:tcPr>
+          <w:p>
+            <w:pPr>
+              <w:jc w:val="both"/>
+            </w:pPr>
+            <w:r>
+              <w:t>OS</w:t>
+            </w:r>
+          </w:p>
+        </w:tc>
+        <w:tc>
+          <w:tcPr>
+            <w:tcW w:w="2808" w:type="dxa"/>
+          </w:tcPr>
+          <w:p>
+            <w:pPr>
+              <w:ind w:left="0" w:firstLine="0"/>
+              <w:jc w:val="both"/>
+            </w:pPr>
+            <w:r>
+              <w:t>Esta aplicación debe estar realizada para gestionar múltiples proyectos</w:t>
+            </w:r>
+          </w:p>
+        </w:tc>
+        <w:tc>
+          <w:tcPr>
+            <w:tcW w:w="2791" w:type="dxa"/>
+          </w:tcPr>
+          <w:p>
+            <w:pPr>
+              <w:pStyle w:val="PSI-Comentario"/>
+            </w:pPr>
+            <w:r>
+              <w:t>Completar siguiendo el temario o algún criterio propio</w:t>
+            </w:r>
+          </w:p>
+        </w:tc>
+      </w:tr>
+      <w:tr>
+        <w:tc>
+          <w:tcPr>
+            <w:tcW w:w="2780" w:type="dxa"/>
+          </w:tcPr>
+          <w:p>
+            <w:pPr>
+              <w:jc w:val="both"/>
+            </w:pPr>
+            <w:r>
+              <w:t>EG</w:t>
+            </w:r>
+          </w:p>
+        </w:tc>
+        <w:tc>
+          <w:tcPr>
+            <w:tcW w:w="2808" w:type="dxa"/>
+          </w:tcPr>
+          <w:p>
+            <w:pPr>
+              <w:ind w:left="0" w:firstLine="0"/>
+              <w:jc w:val="both"/>
+            </w:pPr>
+            <w:r>
+              <w:t>En primer momento se busca que el sistema este orientado al área de sistemas pero que a futuro se pueda extender a las distintas carreras</w:t>
+            </w:r>
+          </w:p>
+        </w:tc>
+        <w:tc>
+          <w:tcPr>
+            <w:tcW w:w="2791" w:type="dxa"/>
+          </w:tcPr>
+          <w:p>
+            <w:pPr>
+              <w:pStyle w:val="PSI-Comentario"/>
+            </w:pPr>
+            <w:r>
+              <w:t>Completar siguiendo el temario o algún criterio propio</w:t>
+            </w:r>
+          </w:p>
+        </w:tc>
+      </w:tr>
+      <w:tr>
+        <w:tc>
+          <w:tcPr>
+            <w:tcW w:w="2780" w:type="dxa"/>
+          </w:tcPr>
+          <w:p>
+            <w:pPr>
+              <w:ind w:left="0" w:firstLine="0"/>
+              <w:jc w:val="both"/>
+            </w:pPr>
+            <w:r>
+              <w:t>KH</w:t>
+            </w:r>
+          </w:p>
+        </w:tc>
+        <w:tc>
+          <w:tcPr>
+            <w:tcW w:w="2808" w:type="dxa"/>
+          </w:tcPr>
+          <w:p>
+            <w:pPr>
+              <w:ind w:left="0" w:firstLine="0"/>
+              <w:jc w:val="both"/>
+            </w:pPr>
+            <w:r>
+              <w:t xml:space="preserve">El sistema deberá contar con una licencia para uso gratuito no necesariamente open </w:t>
+            </w:r>
+            <w:proofErr w:type="spellStart"/>
+            <w:r>
+              <w:t>source</w:t>
+            </w:r>
+            <w:proofErr w:type="spellEnd"/>
+            <w:r>
+              <w:t>.</w:t>
+            </w:r>
+          </w:p>
+        </w:tc>
+        <w:tc>
+          <w:tcPr>
+            <w:tcW w:w="2791" w:type="dxa"/>
+          </w:tcPr>
+          <w:p>
+            <w:pPr>
+              <w:pStyle w:val="PSI-Comentario"/>
+            </w:pPr>
+            <w:r>
+              <w:t>Completar siguiendo el temario o algún criterio propio</w:t>
+            </w:r>
+          </w:p>
+        </w:tc>
+      </w:tr>
+      <w:tr>
+        <w:tc>
+          <w:tcPr>
+            <w:tcW w:w="2780" w:type="dxa"/>
+          </w:tcPr>
+          <w:p>
+            <w:pPr>
+              <w:jc w:val="both"/>
+            </w:pPr>
+            <w:r>
+              <w:t>EG y KH</w:t>
+            </w:r>
+          </w:p>
+        </w:tc>
+        <w:tc>
+          <w:tcPr>
+            <w:tcW w:w="2808" w:type="dxa"/>
+          </w:tcPr>
+          <w:p>
+            <w:pPr>
+              <w:ind w:left="0" w:firstLine="0"/>
+              <w:jc w:val="both"/>
+            </w:pPr>
+            <w:r>
+              <w:t>E</w:t>
+            </w:r>
+            <w:r>
+              <w:t>l sistema debe permitir hacer el seguimiento de los riesgos gestionados, ver cómo se gestionó, que ofrezca las tareas y que pueda ser evaluado (trazabilidad) qué se hizo, quien fue el responsable y el impacto que tuvo.</w:t>
+            </w:r>
+          </w:p>
+        </w:tc>
+        <w:tc>
+          <w:tcPr>
+            <w:tcW w:w="2791" w:type="dxa"/>
+          </w:tcPr>
+          <w:p>
+            <w:pPr>
+              <w:pStyle w:val="PSI-Comentario"/>
+            </w:pPr>
+            <w:r>
+              <w:t>Completar siguiendo el temario o algún criterio propio</w:t>
+            </w:r>
+          </w:p>
+        </w:tc>
+      </w:tr>
+      <w:tr>
+        <w:tc>
+          <w:tcPr>
+            <w:tcW w:w="2780" w:type="dxa"/>
+          </w:tcPr>
+          <w:p>
+            <w:pPr>
+              <w:jc w:val="both"/>
+            </w:pPr>
+            <w:r>
+              <w:t>OS</w:t>
+            </w:r>
+          </w:p>
+        </w:tc>
+        <w:tc>
+          <w:tcPr>
+            <w:tcW w:w="2808" w:type="dxa"/>
+          </w:tcPr>
+          <w:p>
+            <w:pPr>
+              <w:pStyle w:val="PSI-Comentario"/>
+            </w:pPr>
+            <w:r>
+              <w:t xml:space="preserve">Si alguno se acuerda de que me respondió de las </w:t>
+            </w:r>
+            <w:r>
+              <w:lastRenderedPageBreak/>
+              <w:t xml:space="preserve">herramientas que utilizan ponerlo sino eliminarlo </w:t>
+            </w:r>
+            <w:proofErr w:type="spellStart"/>
+            <w:r>
+              <w:t>uwu</w:t>
+            </w:r>
+            <w:proofErr w:type="spellEnd"/>
+          </w:p>
+        </w:tc>
+        <w:tc>
+          <w:tcPr>
+            <w:tcW w:w="2791" w:type="dxa"/>
+          </w:tcPr>
+          <w:p>
+            <w:pPr>
+              <w:pStyle w:val="PSI-Comentario"/>
+            </w:pPr>
+            <w:r>
+              <w:lastRenderedPageBreak/>
+              <w:t>Completar siguiendo el temario o algún criterio propio</w:t>
+            </w:r>
+          </w:p>
+        </w:tc>
+      </w:tr>
+      <w:tr>
+        <w:tc>
+          <w:tcPr>
+            <w:tcW w:w="2780" w:type="dxa"/>
+          </w:tcPr>
+          <w:p>
+            <w:pPr>
+              <w:jc w:val="both"/>
+            </w:pPr>
+            <w:r>
+              <w:t>OS y KH</w:t>
+            </w:r>
+          </w:p>
+        </w:tc>
+        <w:tc>
+          <w:tcPr>
+            <w:tcW w:w="2808" w:type="dxa"/>
+          </w:tcPr>
+          <w:p>
+            <w:pPr>
+              <w:ind w:left="0" w:firstLine="0"/>
+              <w:jc w:val="both"/>
+            </w:pPr>
+            <w:r>
+              <w:t xml:space="preserve">Se deberá poder realizar informes semanales y resúmenes de como van los proyectos </w:t>
+            </w:r>
+          </w:p>
+        </w:tc>
+        <w:tc>
+          <w:tcPr>
+            <w:tcW w:w="2791" w:type="dxa"/>
+          </w:tcPr>
+          <w:p>
+            <w:pPr>
+              <w:pStyle w:val="PSI-Comentario"/>
+            </w:pPr>
+            <w:r>
+              <w:t>Completar siguiendo el temario o algún criterio propio</w:t>
             </w:r>
           </w:p>
         </w:tc>
@@ -3144,22 +3725,8 @@
     </w:p>
     <w:p>
       <w:pPr>
-        <w:pStyle w:val="PSI-Comentario"/>
-      </w:pPr>
-    </w:p>
-    <w:p>
-      <w:pPr>
-        <w:pStyle w:val="PSI-Comentario"/>
-      </w:pPr>
-    </w:p>
-    <w:p>
-      <w:pPr>
-        <w:pStyle w:val="PSI-Comentario"/>
-      </w:pPr>
-    </w:p>
-    <w:p>
-      <w:pPr>
         <w:pStyle w:val="PSI-Normal"/>
+        <w:ind w:left="0" w:firstLine="0"/>
       </w:pPr>
     </w:p>
     <w:sectPr>
@@ -6224,7 +6791,6 @@
   <w:style w:type="character" w:default="1" w:styleId="Fuentedeprrafopredeter">
     <w:name w:val="Default Paragraph Font"/>
     <w:uiPriority w:val="1"/>
-    <w:semiHidden/>
     <w:unhideWhenUsed/>
   </w:style>
   <w:style w:type="table" w:default="1" w:styleId="Tablanormal">

</xml_diff>

<commit_message>
Agregue algunos comentarios. Modifique expresiones en las primeras secciones.
</commit_message>
<xml_diff>
--- a/Inicio/Resumen de Entrevista_Vesta Risk Manager_T-Code_V1.docx
+++ b/Inicio/Resumen de Entrevista_Vesta Risk Manager_T-Code_V1.docx
@@ -361,25 +361,7 @@
           <w:sz w:val="36"/>
           <w:szCs w:val="36"/>
         </w:rPr>
-        <w:t xml:space="preserve">Vesta </w:t>
-      </w:r>
-      <w:proofErr w:type="spellStart"/>
-      <w:r>
-        <w:rPr>
-          <w:rFonts w:ascii="Cambria" w:hAnsi="Cambria"/>
-          <w:sz w:val="36"/>
-          <w:szCs w:val="36"/>
-        </w:rPr>
-        <w:t>Risk</w:t>
-      </w:r>
-      <w:proofErr w:type="spellEnd"/>
-      <w:r>
-        <w:rPr>
-          <w:rFonts w:ascii="Cambria" w:hAnsi="Cambria"/>
-          <w:sz w:val="36"/>
-          <w:szCs w:val="36"/>
-        </w:rPr>
-        <w:t xml:space="preserve"> Manager</w:t>
+        <w:t>Vesta Risk Manager</w:t>
       </w:r>
     </w:p>
     <w:p>
@@ -410,51 +392,27 @@
         <w:rPr>
           <w:lang w:val="es-AR"/>
         </w:rPr>
-        <w:t>T-</w:t>
-      </w:r>
-      <w:proofErr w:type="spellStart"/>
+        <w:t>T-Code</w:t>
+      </w:r>
       <w:r>
         <w:rPr>
           <w:lang w:val="es-AR"/>
         </w:rPr>
-        <w:t>Code</w:t>
-      </w:r>
-      <w:proofErr w:type="spellEnd"/>
+        <w:t xml:space="preserve"> </w:t>
+      </w:r>
       <w:r>
         <w:rPr>
           <w:lang w:val="es-AR"/>
         </w:rPr>
         <w:t xml:space="preserve"> </w:t>
       </w:r>
-      <w:r>
-        <w:rPr>
-          <w:lang w:val="es-AR"/>
-        </w:rPr>
-        <w:t xml:space="preserve"> </w:t>
-      </w:r>
     </w:p>
     <w:p>
       <w:pPr>
         <w:pStyle w:val="Sinespaciado"/>
       </w:pPr>
       <w:r>
-        <w:t xml:space="preserve">Hugo Frey, Agustín </w:t>
-      </w:r>
-      <w:proofErr w:type="spellStart"/>
-      <w:r>
-        <w:t>Collareda</w:t>
-      </w:r>
-      <w:proofErr w:type="spellEnd"/>
-      <w:r>
-        <w:t xml:space="preserve">, Cintia </w:t>
-      </w:r>
-      <w:proofErr w:type="spellStart"/>
-      <w:r>
-        <w:t>Hernandez</w:t>
-      </w:r>
-      <w:proofErr w:type="spellEnd"/>
-      <w:r>
-        <w:t xml:space="preserve">. </w:t>
+        <w:t xml:space="preserve">Hugo Frey, Agustín Collareda, Cintia Hernandez. </w:t>
       </w:r>
     </w:p>
     <w:p/>
@@ -2157,21 +2115,7 @@
         <w:rPr>
           <w:lang w:eastAsia="es-ES"/>
         </w:rPr>
-        <w:t xml:space="preserve">Agustín </w:t>
-      </w:r>
-      <w:proofErr w:type="spellStart"/>
-      <w:r>
-        <w:rPr>
-          <w:lang w:eastAsia="es-ES"/>
-        </w:rPr>
-        <w:t>Collareda</w:t>
-      </w:r>
-      <w:proofErr w:type="spellEnd"/>
-      <w:r>
-        <w:rPr>
-          <w:lang w:eastAsia="es-ES"/>
-        </w:rPr>
-        <w:t>.</w:t>
+        <w:t>Agustín Collareda.</w:t>
       </w:r>
     </w:p>
     <w:p>
@@ -2189,21 +2133,7 @@
         <w:rPr>
           <w:lang w:eastAsia="es-ES"/>
         </w:rPr>
-        <w:t xml:space="preserve">Cintia </w:t>
-      </w:r>
-      <w:proofErr w:type="spellStart"/>
-      <w:r>
-        <w:rPr>
-          <w:lang w:eastAsia="es-ES"/>
-        </w:rPr>
-        <w:t>Hernandez</w:t>
-      </w:r>
-      <w:proofErr w:type="spellEnd"/>
-      <w:r>
-        <w:rPr>
-          <w:lang w:eastAsia="es-ES"/>
-        </w:rPr>
-        <w:t>.</w:t>
+        <w:t>Cintia Hernandez.</w:t>
       </w:r>
     </w:p>
     <w:p>
@@ -2320,7 +2250,13 @@
         <w:ind w:left="0" w:firstLine="0"/>
       </w:pPr>
       <w:r>
-        <w:t xml:space="preserve">El medio por el cual fue convocado la reunión fue de manera presencial con los involucrados en la entrevista. </w:t>
+        <w:t>El medio por el cual fue convocad</w:t>
+      </w:r>
+      <w:r>
+        <w:t>a</w:t>
+      </w:r>
+      <w:r>
+        <w:t xml:space="preserve"> la reunión fue de manera presencial con los involucrados en la entrevista. </w:t>
       </w:r>
       <w:r>
         <w:t>No se requirió de ningún tipo de confirmación de asistencia.</w:t>
@@ -2349,7 +2285,13 @@
         <w:pStyle w:val="PSI-Normal"/>
       </w:pPr>
       <w:r>
-        <w:t>Los roles que se identifican en la entrevista fueron:</w:t>
+        <w:t xml:space="preserve">Los roles que se identifican en la entrevista </w:t>
+      </w:r>
+      <w:r>
+        <w:t>son</w:t>
+      </w:r>
+      <w:r>
+        <w:t>:</w:t>
       </w:r>
     </w:p>
     <w:p>
@@ -2394,7 +2336,13 @@
         <w:ind w:left="0" w:firstLine="0"/>
       </w:pPr>
       <w:r>
-        <w:t xml:space="preserve">Los clientes serán los </w:t>
+        <w:t xml:space="preserve">Los clientes </w:t>
+      </w:r>
+      <w:r>
+        <w:t>son</w:t>
+      </w:r>
+      <w:r>
+        <w:t xml:space="preserve"> los </w:t>
       </w:r>
       <w:r>
         <w:t xml:space="preserve">profesores de la materia Laboratorio de Desarrollo de Software </w:t>
@@ -2412,18 +2360,25 @@
         <w:ind w:left="0" w:firstLine="0"/>
       </w:pPr>
       <w:r>
-        <w:t xml:space="preserve">Los entrevistador y anotadores </w:t>
-      </w:r>
-      <w:r>
-        <w:t>forma parte del grupo T-</w:t>
-      </w:r>
-      <w:proofErr w:type="spellStart"/>
-      <w:r>
-        <w:t>Code</w:t>
-      </w:r>
-      <w:proofErr w:type="spellEnd"/>
-      <w:r>
-        <w:t xml:space="preserve"> y </w:t>
+        <w:t>El</w:t>
+      </w:r>
+      <w:r>
+        <w:t xml:space="preserve"> entrevistador y </w:t>
+      </w:r>
+      <w:r>
+        <w:t xml:space="preserve">los </w:t>
+      </w:r>
+      <w:r>
+        <w:t xml:space="preserve">anotadores </w:t>
+      </w:r>
+      <w:r>
+        <w:t>forma</w:t>
+      </w:r>
+      <w:r>
+        <w:t>n</w:t>
+      </w:r>
+      <w:r>
+        <w:t xml:space="preserve"> parte del grupo T-Code y </w:t>
       </w:r>
       <w:r>
         <w:t>son alumnos avanzados de la carrera de Licenciatura en Sistemas de la Universidad Nacional de la Patagonia Austral de la unidad académica de Río Gallegos</w:t>
@@ -2507,7 +2462,19 @@
         <w:rPr>
           <w:lang w:eastAsia="es-ES"/>
         </w:rPr>
-        <w:t>La entrevista se realizará para el 27/08/24 (27 de agosto de 2024).</w:t>
+        <w:t>La entrevista se realiz</w:t>
+      </w:r>
+      <w:r>
+        <w:rPr>
+          <w:lang w:eastAsia="es-ES"/>
+        </w:rPr>
+        <w:t>ó</w:t>
+      </w:r>
+      <w:r>
+        <w:rPr>
+          <w:lang w:eastAsia="es-ES"/>
+        </w:rPr>
+        <w:t xml:space="preserve"> el 27/08/24 (27 de agosto de 2024).</w:t>
       </w:r>
     </w:p>
     <w:p>
@@ -2550,7 +2517,10 @@
         <w:t xml:space="preserve">La entrevista </w:t>
       </w:r>
       <w:r>
-        <w:t>tendrá lugar entre las 18:00hs y las 21:00hs.</w:t>
+        <w:t>tuvo</w:t>
+      </w:r>
+      <w:r>
+        <w:t xml:space="preserve"> lugar entre las 18:00hs y las 21:00hs.</w:t>
       </w:r>
     </w:p>
     <w:p>
@@ -2585,10 +2555,16 @@
     </w:p>
     <w:p>
       <w:r>
-        <w:t xml:space="preserve">El lugar donde se tendrá la entrevista </w:t>
-      </w:r>
-      <w:r>
-        <w:t>será</w:t>
+        <w:t xml:space="preserve">El lugar donde se </w:t>
+      </w:r>
+      <w:r>
+        <w:t>tuvo</w:t>
+      </w:r>
+      <w:r>
+        <w:t xml:space="preserve"> la entrevista </w:t>
+      </w:r>
+      <w:r>
+        <w:t>fue</w:t>
       </w:r>
       <w:r>
         <w:t xml:space="preserve"> el aula A7 de la UNPA UARG.</w:t>
@@ -2631,10 +2607,22 @@
         <w:t xml:space="preserve">parte </w:t>
       </w:r>
       <w:r>
-        <w:t xml:space="preserve">consistirá en </w:t>
-      </w:r>
-      <w:r>
-        <w:t xml:space="preserve">preguntas que busquen entender la visión </w:t>
+        <w:t>consist</w:t>
+      </w:r>
+      <w:r>
+        <w:t>e</w:t>
+      </w:r>
+      <w:r>
+        <w:t xml:space="preserve"> en </w:t>
+      </w:r>
+      <w:r>
+        <w:t>preguntas que bus</w:t>
+      </w:r>
+      <w:r>
+        <w:t>can</w:t>
+      </w:r>
+      <w:r>
+        <w:t xml:space="preserve"> entender la visión </w:t>
       </w:r>
       <w:r>
         <w:t xml:space="preserve">de los entrevistados </w:t>
@@ -2643,7 +2631,7 @@
         <w:t xml:space="preserve">con respecto al sistema </w:t>
       </w:r>
       <w:r>
-        <w:t xml:space="preserve">y la segunda parte consistirá en </w:t>
+        <w:t xml:space="preserve">y la segunda parte en </w:t>
       </w:r>
       <w:r>
         <w:t xml:space="preserve">preguntas </w:t>
@@ -2700,7 +2688,19 @@
         <w:rPr>
           <w:lang w:eastAsia="es-ES"/>
         </w:rPr>
-        <w:t xml:space="preserve">Los objetivos de la entrevista es tener un mayor entendimiento del problema y los deseos de los entrevistados para el sistema </w:t>
+        <w:t xml:space="preserve">Los objetivos de la entrevista </w:t>
+      </w:r>
+      <w:r>
+        <w:rPr>
+          <w:lang w:eastAsia="es-ES"/>
+        </w:rPr>
+        <w:t>son</w:t>
+      </w:r>
+      <w:r>
+        <w:rPr>
+          <w:lang w:eastAsia="es-ES"/>
+        </w:rPr>
+        <w:t xml:space="preserve"> tener un mayor entendimiento del problema y los deseos de los entrevistados para el sistema </w:t>
       </w:r>
       <w:r>
         <w:t xml:space="preserve">de optimización de la gestión de riesgos del PSI </w:t>
@@ -2762,16 +2762,11 @@
         <w:t>lbert</w:t>
       </w:r>
       <w:r>
-        <w:t xml:space="preserve"> </w:t>
-      </w:r>
-      <w:proofErr w:type="spellStart"/>
-      <w:r>
-        <w:t>A</w:t>
+        <w:t xml:space="preserve"> A</w:t>
       </w:r>
       <w:r>
         <w:t>nibal</w:t>
       </w:r>
-      <w:proofErr w:type="spellEnd"/>
       <w:r>
         <w:t xml:space="preserve"> O</w:t>
       </w:r>
@@ -2847,7 +2842,19 @@
         <w:ind w:left="0" w:firstLine="0"/>
       </w:pPr>
       <w:r>
-        <w:t xml:space="preserve">El participante que actuara bajo el rol de entrevistador es: </w:t>
+        <w:t xml:space="preserve">El participante que </w:t>
+      </w:r>
+      <w:r>
+        <w:t>actuó</w:t>
+      </w:r>
+      <w:r>
+        <w:t xml:space="preserve"> bajo el rol de entrevistador </w:t>
+      </w:r>
+      <w:r>
+        <w:t>fue</w:t>
+      </w:r>
+      <w:r>
+        <w:t xml:space="preserve">: </w:t>
       </w:r>
     </w:p>
     <w:p>
@@ -2874,7 +2881,13 @@
         <w:t xml:space="preserve">que </w:t>
       </w:r>
       <w:r>
-        <w:t>actuaran bajo el rol de anotadores son</w:t>
+        <w:t>actuaron</w:t>
+      </w:r>
+      <w:r>
+        <w:t xml:space="preserve"> bajo el rol de anotadores </w:t>
+      </w:r>
+      <w:r>
+        <w:t>fueron</w:t>
       </w:r>
       <w:r>
         <w:t>:</w:t>
@@ -2890,15 +2903,7 @@
         <w:jc w:val="both"/>
       </w:pPr>
       <w:r>
-        <w:t xml:space="preserve">Agustín </w:t>
-      </w:r>
-      <w:proofErr w:type="spellStart"/>
-      <w:r>
-        <w:t>Collareda</w:t>
-      </w:r>
-      <w:proofErr w:type="spellEnd"/>
-      <w:r>
-        <w:t>.</w:t>
+        <w:t>Agustín Collareda.</w:t>
       </w:r>
     </w:p>
     <w:p>
@@ -2911,15 +2916,7 @@
         <w:jc w:val="both"/>
       </w:pPr>
       <w:r>
-        <w:t xml:space="preserve">Cintia </w:t>
-      </w:r>
-      <w:proofErr w:type="spellStart"/>
-      <w:r>
-        <w:t>Hernandez</w:t>
-      </w:r>
-      <w:proofErr w:type="spellEnd"/>
-      <w:r>
-        <w:t>.</w:t>
+        <w:t>Cintia Hernandez.</w:t>
       </w:r>
     </w:p>
     <w:p>
@@ -2996,7 +2993,19 @@
         <w:ind w:left="0" w:firstLine="0"/>
       </w:pPr>
       <w:r>
-        <w:t xml:space="preserve">Todas las citas que se vean a continuación no serán citas textuales ya que no se cuenta con ningún tipo de grabación de la entrevista. </w:t>
+        <w:t xml:space="preserve">Todas las citas que se vean a continuación no serán citas textuales ya que no se cuenta con ningún tipo de </w:t>
+      </w:r>
+      <w:r>
+        <w:t>registro exacto de las palabras de los involucrados</w:t>
+      </w:r>
+      <w:r>
+        <w:t xml:space="preserve"> d</w:t>
+      </w:r>
+      <w:r>
+        <w:t>urante</w:t>
+      </w:r>
+      <w:r>
+        <w:t xml:space="preserve"> la entrevista. </w:t>
       </w:r>
     </w:p>
     <w:p>
@@ -3025,18 +3034,7 @@
         </w:numPr>
       </w:pPr>
       <w:r>
-        <w:t xml:space="preserve">OS representa a </w:t>
-      </w:r>
-      <w:r>
-        <w:t xml:space="preserve">Albert </w:t>
-      </w:r>
-      <w:proofErr w:type="spellStart"/>
-      <w:r>
-        <w:t>Anibal</w:t>
-      </w:r>
-      <w:proofErr w:type="spellEnd"/>
-      <w:r>
-        <w:t xml:space="preserve"> Osiris Sofia. </w:t>
+        <w:t xml:space="preserve">OS representa a Albert Anibal Osiris Sofia. </w:t>
       </w:r>
     </w:p>
     <w:p>
@@ -3048,10 +3046,7 @@
         </w:numPr>
       </w:pPr>
       <w:r>
-        <w:t xml:space="preserve">KH representa a </w:t>
-      </w:r>
-      <w:r>
-        <w:t>Karim Omar Hallar.</w:t>
+        <w:t>KH representa a Karim Omar Hallar.</w:t>
       </w:r>
     </w:p>
     <w:p>
@@ -3063,10 +3058,7 @@
         </w:numPr>
       </w:pPr>
       <w:r>
-        <w:t xml:space="preserve">EG representa a </w:t>
-      </w:r>
-      <w:r>
-        <w:t>Esteban Guillermo Gesto.</w:t>
+        <w:t>EG representa a Esteban Guillermo Gesto.</w:t>
       </w:r>
     </w:p>
     <w:tbl>
@@ -3246,9 +3238,19 @@
           <w:p>
             <w:pPr>
               <w:pStyle w:val="PSI-Comentario"/>
+              <w:rPr>
+                <w:i w:val="0"/>
+                <w:iCs/>
+                <w:color w:val="auto"/>
+              </w:rPr>
             </w:pPr>
             <w:r>
-              <w:t>Completar siguiendo el temario o algún criterio propio</w:t>
+              <w:rPr>
+                <w:i w:val="0"/>
+                <w:iCs/>
+                <w:color w:val="auto"/>
+              </w:rPr>
+              <w:t>Es fundamental que la definición de riesgos sea versátil y que estos estén expresados en forma clara.</w:t>
             </w:r>
           </w:p>
         </w:tc>
@@ -3295,9 +3297,6 @@
             <w:pPr>
               <w:pStyle w:val="PSI-Comentario"/>
             </w:pPr>
-            <w:r>
-              <w:t>Completar siguiendo el temario o algún criterio propio</w:t>
-            </w:r>
           </w:p>
         </w:tc>
       </w:tr>
@@ -3343,11 +3342,12 @@
           <w:p>
             <w:pPr>
               <w:pStyle w:val="PSI-Comentario"/>
+              <w:rPr>
+                <w:i w:val="0"/>
+                <w:iCs/>
+                <w:color w:val="auto"/>
+              </w:rPr>
             </w:pPr>
-            <w:r>
-              <w:lastRenderedPageBreak/>
-              <w:t>Completar siguiendo el temario o algún criterio propio</w:t>
-            </w:r>
           </w:p>
         </w:tc>
       </w:tr>
@@ -3390,9 +3390,6 @@
             <w:pPr>
               <w:pStyle w:val="PSI-Comentario"/>
             </w:pPr>
-            <w:r>
-              <w:t>Completar siguiendo el temario o algún criterio propio</w:t>
-            </w:r>
           </w:p>
         </w:tc>
       </w:tr>
@@ -3428,6 +3425,9 @@
             <w:r>
               <w:t xml:space="preserve"> durante estas etapas</w:t>
             </w:r>
+            <w:r>
+              <w:t>.</w:t>
+            </w:r>
           </w:p>
         </w:tc>
         <w:tc>
@@ -3437,9 +3437,19 @@
           <w:p>
             <w:pPr>
               <w:pStyle w:val="PSI-Comentario"/>
+              <w:rPr>
+                <w:i w:val="0"/>
+                <w:iCs/>
+                <w:color w:val="auto"/>
+              </w:rPr>
             </w:pPr>
             <w:r>
-              <w:t>Completar siguiendo el temario o algún criterio propio</w:t>
+              <w:rPr>
+                <w:i w:val="0"/>
+                <w:iCs/>
+                <w:color w:val="auto"/>
+              </w:rPr>
+              <w:t>Es necesario mantener un registro de los riesgos encontrados y acciones que se van tomando, y presentarlas en un formato claro.</w:t>
             </w:r>
           </w:p>
         </w:tc>
@@ -3480,9 +3490,6 @@
             <w:pPr>
               <w:pStyle w:val="PSI-Comentario"/>
             </w:pPr>
-            <w:r>
-              <w:t>Completar siguiendo el temario o algún criterio propio</w:t>
-            </w:r>
           </w:p>
         </w:tc>
       </w:tr>
@@ -3512,6 +3519,9 @@
             <w:r>
               <w:t>En primer momento se busca que el sistema este orientado al área de sistemas pero que a futuro se pueda extender a las distintas carreras</w:t>
             </w:r>
+            <w:r>
+              <w:t>.</w:t>
+            </w:r>
           </w:p>
         </w:tc>
         <w:tc>
@@ -3522,9 +3532,6 @@
             <w:pPr>
               <w:pStyle w:val="PSI-Comentario"/>
             </w:pPr>
-            <w:r>
-              <w:t>Completar siguiendo el temario o algún criterio propio</w:t>
-            </w:r>
           </w:p>
         </w:tc>
       </w:tr>
@@ -3553,15 +3560,7 @@
               <w:jc w:val="both"/>
             </w:pPr>
             <w:r>
-              <w:t xml:space="preserve">El sistema deberá contar con una licencia para uso gratuito no necesariamente open </w:t>
-            </w:r>
-            <w:proofErr w:type="spellStart"/>
-            <w:r>
-              <w:t>source</w:t>
-            </w:r>
-            <w:proofErr w:type="spellEnd"/>
-            <w:r>
-              <w:t>.</w:t>
+              <w:t>El sistema deberá contar con una licencia para uso gratuito no necesariamente open source.</w:t>
             </w:r>
           </w:p>
         </w:tc>
@@ -3573,9 +3572,6 @@
             <w:pPr>
               <w:pStyle w:val="PSI-Comentario"/>
             </w:pPr>
-            <w:r>
-              <w:t>Completar siguiendo el temario o algún criterio propio</w:t>
-            </w:r>
           </w:p>
         </w:tc>
       </w:tr>
@@ -3618,9 +3614,6 @@
             <w:pPr>
               <w:pStyle w:val="PSI-Comentario"/>
             </w:pPr>
-            <w:r>
-              <w:t>Completar siguiendo el temario o algún criterio propio</w:t>
-            </w:r>
           </w:p>
         </w:tc>
       </w:tr>
@@ -3651,13 +3644,8 @@
             </w:r>
             <w:r>
               <w:lastRenderedPageBreak/>
-              <w:t xml:space="preserve">herramientas que utilizan ponerlo sino eliminarlo </w:t>
+              <w:t>herramientas que utilizan ponerlo sino eliminarlo uwu</w:t>
             </w:r>
-            <w:proofErr w:type="spellStart"/>
-            <w:r>
-              <w:t>uwu</w:t>
-            </w:r>
-            <w:proofErr w:type="spellEnd"/>
           </w:p>
         </w:tc>
         <w:tc>
@@ -3668,10 +3656,6 @@
             <w:pPr>
               <w:pStyle w:val="PSI-Comentario"/>
             </w:pPr>
-            <w:r>
-              <w:lastRenderedPageBreak/>
-              <w:t>Completar siguiendo el temario o algún criterio propio</w:t>
-            </w:r>
           </w:p>
         </w:tc>
       </w:tr>
@@ -3710,9 +3694,19 @@
           <w:p>
             <w:pPr>
               <w:pStyle w:val="PSI-Comentario"/>
+              <w:rPr>
+                <w:i w:val="0"/>
+                <w:iCs/>
+                <w:color w:val="auto"/>
+              </w:rPr>
             </w:pPr>
             <w:r>
-              <w:t>Completar siguiendo el temario o algún criterio propio</w:t>
+              <w:rPr>
+                <w:i w:val="0"/>
+                <w:iCs/>
+                <w:color w:val="auto"/>
+              </w:rPr>
+              <w:t>Analizar cual es la información mas relevante y como presentarla en estos informes.</w:t>
             </w:r>
           </w:p>
         </w:tc>
@@ -3781,16 +3775,8 @@
       <w:rPr>
         <w:lang w:val="es-AR"/>
       </w:rPr>
-      <w:t>T-</w:t>
+      <w:t>T-Code</w:t>
     </w:r>
-    <w:proofErr w:type="spellStart"/>
-    <w:r>
-      <w:rPr>
-        <w:lang w:val="es-AR"/>
-      </w:rPr>
-      <w:t>Code</w:t>
-    </w:r>
-    <w:proofErr w:type="spellEnd"/>
     <w:r>
       <w:rPr>
         <w:lang w:val="es-AR"/>
@@ -4181,44 +4167,8 @@
       <w:rPr>
         <w:lang w:val="es-AR"/>
       </w:rPr>
-      <w:t xml:space="preserve">Hugo Frey, </w:t>
+      <w:t>Hugo Frey, Agustin Collareda y Cintia Hernandez</w:t>
     </w:r>
-    <w:proofErr w:type="spellStart"/>
-    <w:r>
-      <w:rPr>
-        <w:lang w:val="es-AR"/>
-      </w:rPr>
-      <w:t>Agustin</w:t>
-    </w:r>
-    <w:proofErr w:type="spellEnd"/>
-    <w:r>
-      <w:rPr>
-        <w:lang w:val="es-AR"/>
-      </w:rPr>
-      <w:t xml:space="preserve"> </w:t>
-    </w:r>
-    <w:proofErr w:type="spellStart"/>
-    <w:r>
-      <w:rPr>
-        <w:lang w:val="es-AR"/>
-      </w:rPr>
-      <w:t>Collareda</w:t>
-    </w:r>
-    <w:proofErr w:type="spellEnd"/>
-    <w:r>
-      <w:rPr>
-        <w:lang w:val="es-AR"/>
-      </w:rPr>
-      <w:t xml:space="preserve"> y Cintia </w:t>
-    </w:r>
-    <w:proofErr w:type="spellStart"/>
-    <w:r>
-      <w:rPr>
-        <w:lang w:val="es-AR"/>
-      </w:rPr>
-      <w:t>Hernandez</w:t>
-    </w:r>
-    <w:proofErr w:type="spellEnd"/>
   </w:p>
 </w:ftr>
 </file>
@@ -4706,23 +4656,7 @@
         <w:rFonts w:ascii="Cambria" w:eastAsia="Times New Roman" w:hAnsi="Cambria"/>
         <w:szCs w:val="36"/>
       </w:rPr>
-      <w:t xml:space="preserve">Vesta </w:t>
-    </w:r>
-    <w:proofErr w:type="spellStart"/>
-    <w:r>
-      <w:rPr>
-        <w:rFonts w:ascii="Cambria" w:eastAsia="Times New Roman" w:hAnsi="Cambria"/>
-        <w:szCs w:val="36"/>
-      </w:rPr>
-      <w:t>Risk</w:t>
-    </w:r>
-    <w:proofErr w:type="spellEnd"/>
-    <w:r>
-      <w:rPr>
-        <w:rFonts w:ascii="Cambria" w:eastAsia="Times New Roman" w:hAnsi="Cambria"/>
-        <w:szCs w:val="36"/>
-      </w:rPr>
-      <w:t xml:space="preserve"> Manager</w:t>
+      <w:t>Vesta Risk Manager</w:t>
     </w:r>
     <w:r>
       <w:rPr>
@@ -6791,6 +6725,7 @@
   <w:style w:type="character" w:default="1" w:styleId="Fuentedeprrafopredeter">
     <w:name w:val="Default Paragraph Font"/>
     <w:uiPriority w:val="1"/>
+    <w:semiHidden/>
     <w:unhideWhenUsed/>
   </w:style>
   <w:style w:type="table" w:default="1" w:styleId="Tablanormal">

</xml_diff>

<commit_message>
Doc: Finalización del documento del resumen de entrevista
</commit_message>
<xml_diff>
--- a/Inicio/Resumen de Entrevista_Vesta Risk Manager_T-Code_V1.docx
+++ b/Inicio/Resumen de Entrevista_Vesta Risk Manager_T-Code_V1.docx
@@ -3627,48 +3627,6 @@
               <w:jc w:val="both"/>
             </w:pPr>
             <w:r>
-              <w:t>OS</w:t>
-            </w:r>
-          </w:p>
-        </w:tc>
-        <w:tc>
-          <w:tcPr>
-            <w:tcW w:w="2808" w:type="dxa"/>
-          </w:tcPr>
-          <w:p>
-            <w:pPr>
-              <w:pStyle w:val="PSI-Comentario"/>
-            </w:pPr>
-            <w:r>
-              <w:t xml:space="preserve">Si alguno se acuerda de que me respondió de las </w:t>
-            </w:r>
-            <w:r>
-              <w:lastRenderedPageBreak/>
-              <w:t>herramientas que utilizan ponerlo sino eliminarlo uwu</w:t>
-            </w:r>
-          </w:p>
-        </w:tc>
-        <w:tc>
-          <w:tcPr>
-            <w:tcW w:w="2791" w:type="dxa"/>
-          </w:tcPr>
-          <w:p>
-            <w:pPr>
-              <w:pStyle w:val="PSI-Comentario"/>
-            </w:pPr>
-          </w:p>
-        </w:tc>
-      </w:tr>
-      <w:tr>
-        <w:tc>
-          <w:tcPr>
-            <w:tcW w:w="2780" w:type="dxa"/>
-          </w:tcPr>
-          <w:p>
-            <w:pPr>
-              <w:jc w:val="both"/>
-            </w:pPr>
-            <w:r>
               <w:t>OS y KH</w:t>
             </w:r>
           </w:p>
@@ -3683,7 +3641,11 @@
               <w:jc w:val="both"/>
             </w:pPr>
             <w:r>
-              <w:t xml:space="preserve">Se deberá poder realizar informes semanales y resúmenes de como van los proyectos </w:t>
+              <w:t xml:space="preserve">Se deberá poder realizar informes semanales y </w:t>
+            </w:r>
+            <w:r>
+              <w:lastRenderedPageBreak/>
+              <w:t xml:space="preserve">resúmenes de como van los proyectos </w:t>
             </w:r>
           </w:p>
         </w:tc>
@@ -3706,7 +3668,17 @@
                 <w:iCs/>
                 <w:color w:val="auto"/>
               </w:rPr>
-              <w:t>Analizar cual es la información mas relevante y como presentarla en estos informes.</w:t>
+              <w:lastRenderedPageBreak/>
+              <w:t xml:space="preserve">Analizar cual es la información mas relevante </w:t>
+            </w:r>
+            <w:r>
+              <w:rPr>
+                <w:i w:val="0"/>
+                <w:iCs/>
+                <w:color w:val="auto"/>
+              </w:rPr>
+              <w:lastRenderedPageBreak/>
+              <w:t>y como presentarla en estos informes.</w:t>
             </w:r>
           </w:p>
         </w:tc>

</xml_diff>